<commit_message>
all swers to ex1 was added, txt answers are in the word file named answers and the code with all changes is in the project in vs code
</commit_message>
<xml_diff>
--- a/djan/DRF/answers.docx
+++ b/djan/DRF/answers.docx
@@ -236,13 +236,2416 @@
     </w:p>
     <w:p>
       <w:pPr>
+        <w:shd w:val="clear" w:color="auto" w:fill="1E1E1E"/>
+        <w:bidi w:val="0"/>
+        <w:spacing w:line="285" w:lineRule="atLeast"/>
+        <w:rPr>
+          <w:rFonts w:ascii="Consolas" w:eastAsia="Times New Roman" w:hAnsi="Consolas" w:cs="Times New Roman"/>
+          <w:color w:val="D4D4D4"/>
+          <w:sz w:val="21"/>
+          <w:szCs w:val="21"/>
+        </w:rPr>
+      </w:pPr>
+      <w:r>
+        <w:t xml:space="preserve">11. </w:t>
+      </w:r>
+      <w:r>
+        <w:t>To update only one field in a model using a POST request, the request need to be sent with the field you want to update and its new value, and then you update that specific field while keeping the other fields unchanged.</w:t>
+      </w:r>
+      <w:r>
+        <w:t xml:space="preserve"> An example: </w:t>
+      </w:r>
+      <w:r>
+        <w:rPr>
+          <w:rFonts w:ascii="Consolas" w:eastAsia="Times New Roman" w:hAnsi="Consolas" w:cs="Times New Roman"/>
+          <w:color w:val="569CD6"/>
+          <w:sz w:val="21"/>
+          <w:szCs w:val="21"/>
+        </w:rPr>
+        <w:t>class</w:t>
+      </w:r>
+      <w:r>
+        <w:rPr>
+          <w:rFonts w:ascii="Consolas" w:eastAsia="Times New Roman" w:hAnsi="Consolas" w:cs="Times New Roman"/>
+          <w:color w:val="D4D4D4"/>
+          <w:sz w:val="21"/>
+          <w:szCs w:val="21"/>
+        </w:rPr>
+        <w:t xml:space="preserve"> </w:t>
+      </w:r>
+      <w:proofErr w:type="spellStart"/>
+      <w:r>
+        <w:rPr>
+          <w:rFonts w:ascii="Consolas" w:eastAsia="Times New Roman" w:hAnsi="Consolas" w:cs="Times New Roman"/>
+          <w:color w:val="4EC9B0"/>
+          <w:sz w:val="21"/>
+          <w:szCs w:val="21"/>
+        </w:rPr>
+        <w:t>UpdateBookTitleView</w:t>
+      </w:r>
+      <w:proofErr w:type="spellEnd"/>
+      <w:r>
+        <w:rPr>
+          <w:rFonts w:ascii="Consolas" w:eastAsia="Times New Roman" w:hAnsi="Consolas" w:cs="Times New Roman"/>
+          <w:color w:val="D4D4D4"/>
+          <w:sz w:val="21"/>
+          <w:szCs w:val="21"/>
+        </w:rPr>
+        <w:t>(</w:t>
+      </w:r>
+      <w:proofErr w:type="spellStart"/>
+      <w:r>
+        <w:rPr>
+          <w:rFonts w:ascii="Consolas" w:eastAsia="Times New Roman" w:hAnsi="Consolas" w:cs="Times New Roman"/>
+          <w:color w:val="4EC9B0"/>
+          <w:sz w:val="21"/>
+          <w:szCs w:val="21"/>
+        </w:rPr>
+        <w:t>APIView</w:t>
+      </w:r>
+      <w:proofErr w:type="spellEnd"/>
+      <w:r>
+        <w:rPr>
+          <w:rFonts w:ascii="Consolas" w:eastAsia="Times New Roman" w:hAnsi="Consolas" w:cs="Times New Roman"/>
+          <w:color w:val="D4D4D4"/>
+          <w:sz w:val="21"/>
+          <w:szCs w:val="21"/>
+        </w:rPr>
+        <w:t>):</w:t>
+      </w:r>
+    </w:p>
+    <w:p>
+      <w:pPr>
+        <w:shd w:val="clear" w:color="auto" w:fill="1E1E1E"/>
+        <w:bidi w:val="0"/>
+        <w:spacing w:after="0" w:line="285" w:lineRule="atLeast"/>
+        <w:rPr>
+          <w:rFonts w:ascii="Consolas" w:eastAsia="Times New Roman" w:hAnsi="Consolas" w:cs="Times New Roman"/>
+          <w:color w:val="D4D4D4"/>
+          <w:sz w:val="21"/>
+          <w:szCs w:val="21"/>
+        </w:rPr>
+      </w:pPr>
+      <w:r>
+        <w:rPr>
+          <w:rFonts w:ascii="Consolas" w:eastAsia="Times New Roman" w:hAnsi="Consolas" w:cs="Times New Roman"/>
+          <w:color w:val="D4D4D4"/>
+          <w:sz w:val="21"/>
+          <w:szCs w:val="21"/>
+        </w:rPr>
+        <w:t xml:space="preserve">    </w:t>
+      </w:r>
+      <w:proofErr w:type="spellStart"/>
+      <w:r>
+        <w:rPr>
+          <w:rFonts w:ascii="Consolas" w:eastAsia="Times New Roman" w:hAnsi="Consolas" w:cs="Times New Roman"/>
+          <w:color w:val="569CD6"/>
+          <w:sz w:val="21"/>
+          <w:szCs w:val="21"/>
+        </w:rPr>
+        <w:t>def</w:t>
+      </w:r>
+      <w:proofErr w:type="spellEnd"/>
+      <w:r>
+        <w:rPr>
+          <w:rFonts w:ascii="Consolas" w:eastAsia="Times New Roman" w:hAnsi="Consolas" w:cs="Times New Roman"/>
+          <w:color w:val="D4D4D4"/>
+          <w:sz w:val="21"/>
+          <w:szCs w:val="21"/>
+        </w:rPr>
+        <w:t xml:space="preserve"> </w:t>
+      </w:r>
+      <w:proofErr w:type="gramStart"/>
+      <w:r>
+        <w:rPr>
+          <w:rFonts w:ascii="Consolas" w:eastAsia="Times New Roman" w:hAnsi="Consolas" w:cs="Times New Roman"/>
+          <w:color w:val="DCDCAA"/>
+          <w:sz w:val="21"/>
+          <w:szCs w:val="21"/>
+        </w:rPr>
+        <w:t>post</w:t>
+      </w:r>
+      <w:r>
+        <w:rPr>
+          <w:rFonts w:ascii="Consolas" w:eastAsia="Times New Roman" w:hAnsi="Consolas" w:cs="Times New Roman"/>
+          <w:color w:val="D4D4D4"/>
+          <w:sz w:val="21"/>
+          <w:szCs w:val="21"/>
+        </w:rPr>
+        <w:t>(</w:t>
+      </w:r>
+      <w:proofErr w:type="gramEnd"/>
+      <w:r>
+        <w:rPr>
+          <w:rFonts w:ascii="Consolas" w:eastAsia="Times New Roman" w:hAnsi="Consolas" w:cs="Times New Roman"/>
+          <w:color w:val="9CDCFE"/>
+          <w:sz w:val="21"/>
+          <w:szCs w:val="21"/>
+        </w:rPr>
+        <w:t>self</w:t>
+      </w:r>
+      <w:r>
+        <w:rPr>
+          <w:rFonts w:ascii="Consolas" w:eastAsia="Times New Roman" w:hAnsi="Consolas" w:cs="Times New Roman"/>
+          <w:color w:val="D4D4D4"/>
+          <w:sz w:val="21"/>
+          <w:szCs w:val="21"/>
+        </w:rPr>
+        <w:t xml:space="preserve">, </w:t>
+      </w:r>
+      <w:r>
+        <w:rPr>
+          <w:rFonts w:ascii="Consolas" w:eastAsia="Times New Roman" w:hAnsi="Consolas" w:cs="Times New Roman"/>
+          <w:color w:val="9CDCFE"/>
+          <w:sz w:val="21"/>
+          <w:szCs w:val="21"/>
+        </w:rPr>
+        <w:t>request</w:t>
+      </w:r>
+      <w:r>
+        <w:rPr>
+          <w:rFonts w:ascii="Consolas" w:eastAsia="Times New Roman" w:hAnsi="Consolas" w:cs="Times New Roman"/>
+          <w:color w:val="D4D4D4"/>
+          <w:sz w:val="21"/>
+          <w:szCs w:val="21"/>
+        </w:rPr>
+        <w:t xml:space="preserve">, </w:t>
+      </w:r>
+      <w:proofErr w:type="spellStart"/>
+      <w:r>
+        <w:rPr>
+          <w:rFonts w:ascii="Consolas" w:eastAsia="Times New Roman" w:hAnsi="Consolas" w:cs="Times New Roman"/>
+          <w:color w:val="9CDCFE"/>
+          <w:sz w:val="21"/>
+          <w:szCs w:val="21"/>
+        </w:rPr>
+        <w:t>book_id</w:t>
+      </w:r>
+      <w:proofErr w:type="spellEnd"/>
+      <w:r>
+        <w:rPr>
+          <w:rFonts w:ascii="Consolas" w:eastAsia="Times New Roman" w:hAnsi="Consolas" w:cs="Times New Roman"/>
+          <w:color w:val="D4D4D4"/>
+          <w:sz w:val="21"/>
+          <w:szCs w:val="21"/>
+        </w:rPr>
+        <w:t>):</w:t>
+      </w:r>
+    </w:p>
+    <w:p>
+      <w:pPr>
+        <w:shd w:val="clear" w:color="auto" w:fill="1E1E1E"/>
+        <w:bidi w:val="0"/>
+        <w:spacing w:after="0" w:line="285" w:lineRule="atLeast"/>
+        <w:rPr>
+          <w:rFonts w:ascii="Consolas" w:eastAsia="Times New Roman" w:hAnsi="Consolas" w:cs="Times New Roman"/>
+          <w:color w:val="D4D4D4"/>
+          <w:sz w:val="21"/>
+          <w:szCs w:val="21"/>
+        </w:rPr>
+      </w:pPr>
+      <w:r>
+        <w:rPr>
+          <w:rFonts w:ascii="Consolas" w:eastAsia="Times New Roman" w:hAnsi="Consolas" w:cs="Times New Roman"/>
+          <w:color w:val="D4D4D4"/>
+          <w:sz w:val="21"/>
+          <w:szCs w:val="21"/>
+        </w:rPr>
+        <w:t xml:space="preserve">        </w:t>
+      </w:r>
+      <w:r>
+        <w:rPr>
+          <w:rFonts w:ascii="Consolas" w:eastAsia="Times New Roman" w:hAnsi="Consolas" w:cs="Times New Roman"/>
+          <w:color w:val="C586C0"/>
+          <w:sz w:val="21"/>
+          <w:szCs w:val="21"/>
+        </w:rPr>
+        <w:t>try</w:t>
+      </w:r>
+      <w:r>
+        <w:rPr>
+          <w:rFonts w:ascii="Consolas" w:eastAsia="Times New Roman" w:hAnsi="Consolas" w:cs="Times New Roman"/>
+          <w:color w:val="D4D4D4"/>
+          <w:sz w:val="21"/>
+          <w:szCs w:val="21"/>
+        </w:rPr>
+        <w:t>:</w:t>
+      </w:r>
+    </w:p>
+    <w:p>
+      <w:pPr>
+        <w:shd w:val="clear" w:color="auto" w:fill="1E1E1E"/>
+        <w:bidi w:val="0"/>
+        <w:spacing w:after="0" w:line="285" w:lineRule="atLeast"/>
+        <w:rPr>
+          <w:rFonts w:ascii="Consolas" w:eastAsia="Times New Roman" w:hAnsi="Consolas" w:cs="Times New Roman"/>
+          <w:color w:val="D4D4D4"/>
+          <w:sz w:val="21"/>
+          <w:szCs w:val="21"/>
+        </w:rPr>
+      </w:pPr>
+      <w:r>
+        <w:rPr>
+          <w:rFonts w:ascii="Consolas" w:eastAsia="Times New Roman" w:hAnsi="Consolas" w:cs="Times New Roman"/>
+          <w:color w:val="D4D4D4"/>
+          <w:sz w:val="21"/>
+          <w:szCs w:val="21"/>
+        </w:rPr>
+        <w:t xml:space="preserve">            book = </w:t>
+      </w:r>
+      <w:proofErr w:type="spellStart"/>
+      <w:r>
+        <w:rPr>
+          <w:rFonts w:ascii="Consolas" w:eastAsia="Times New Roman" w:hAnsi="Consolas" w:cs="Times New Roman"/>
+          <w:color w:val="D4D4D4"/>
+          <w:sz w:val="21"/>
+          <w:szCs w:val="21"/>
+        </w:rPr>
+        <w:t>Book.objects.get</w:t>
+      </w:r>
+      <w:proofErr w:type="spellEnd"/>
+      <w:r>
+        <w:rPr>
+          <w:rFonts w:ascii="Consolas" w:eastAsia="Times New Roman" w:hAnsi="Consolas" w:cs="Times New Roman"/>
+          <w:color w:val="D4D4D4"/>
+          <w:sz w:val="21"/>
+          <w:szCs w:val="21"/>
+        </w:rPr>
+        <w:t>(</w:t>
+      </w:r>
+      <w:r>
+        <w:rPr>
+          <w:rFonts w:ascii="Consolas" w:eastAsia="Times New Roman" w:hAnsi="Consolas" w:cs="Times New Roman"/>
+          <w:color w:val="9CDCFE"/>
+          <w:sz w:val="21"/>
+          <w:szCs w:val="21"/>
+        </w:rPr>
+        <w:t>id</w:t>
+      </w:r>
+      <w:r>
+        <w:rPr>
+          <w:rFonts w:ascii="Consolas" w:eastAsia="Times New Roman" w:hAnsi="Consolas" w:cs="Times New Roman"/>
+          <w:color w:val="D4D4D4"/>
+          <w:sz w:val="21"/>
+          <w:szCs w:val="21"/>
+        </w:rPr>
+        <w:t>=</w:t>
+      </w:r>
+      <w:proofErr w:type="spellStart"/>
+      <w:r>
+        <w:rPr>
+          <w:rFonts w:ascii="Consolas" w:eastAsia="Times New Roman" w:hAnsi="Consolas" w:cs="Times New Roman"/>
+          <w:color w:val="D4D4D4"/>
+          <w:sz w:val="21"/>
+          <w:szCs w:val="21"/>
+        </w:rPr>
+        <w:t>book_id</w:t>
+      </w:r>
+      <w:proofErr w:type="spellEnd"/>
+      <w:r>
+        <w:rPr>
+          <w:rFonts w:ascii="Consolas" w:eastAsia="Times New Roman" w:hAnsi="Consolas" w:cs="Times New Roman"/>
+          <w:color w:val="D4D4D4"/>
+          <w:sz w:val="21"/>
+          <w:szCs w:val="21"/>
+        </w:rPr>
+        <w:t>)</w:t>
+      </w:r>
+    </w:p>
+    <w:p>
+      <w:pPr>
+        <w:shd w:val="clear" w:color="auto" w:fill="1E1E1E"/>
+        <w:bidi w:val="0"/>
+        <w:spacing w:after="0" w:line="285" w:lineRule="atLeast"/>
+        <w:rPr>
+          <w:rFonts w:ascii="Consolas" w:eastAsia="Times New Roman" w:hAnsi="Consolas" w:cs="Times New Roman"/>
+          <w:color w:val="D4D4D4"/>
+          <w:sz w:val="21"/>
+          <w:szCs w:val="21"/>
+        </w:rPr>
+      </w:pPr>
+      <w:r>
+        <w:rPr>
+          <w:rFonts w:ascii="Consolas" w:eastAsia="Times New Roman" w:hAnsi="Consolas" w:cs="Times New Roman"/>
+          <w:color w:val="D4D4D4"/>
+          <w:sz w:val="21"/>
+          <w:szCs w:val="21"/>
+        </w:rPr>
+        <w:t xml:space="preserve">        </w:t>
+      </w:r>
+      <w:r>
+        <w:rPr>
+          <w:rFonts w:ascii="Consolas" w:eastAsia="Times New Roman" w:hAnsi="Consolas" w:cs="Times New Roman"/>
+          <w:color w:val="C586C0"/>
+          <w:sz w:val="21"/>
+          <w:szCs w:val="21"/>
+        </w:rPr>
+        <w:t>except</w:t>
+      </w:r>
+      <w:r>
+        <w:rPr>
+          <w:rFonts w:ascii="Consolas" w:eastAsia="Times New Roman" w:hAnsi="Consolas" w:cs="Times New Roman"/>
+          <w:color w:val="D4D4D4"/>
+          <w:sz w:val="21"/>
+          <w:szCs w:val="21"/>
+        </w:rPr>
+        <w:t xml:space="preserve"> </w:t>
+      </w:r>
+      <w:proofErr w:type="spellStart"/>
+      <w:r>
+        <w:rPr>
+          <w:rFonts w:ascii="Consolas" w:eastAsia="Times New Roman" w:hAnsi="Consolas" w:cs="Times New Roman"/>
+          <w:color w:val="D4D4D4"/>
+          <w:sz w:val="21"/>
+          <w:szCs w:val="21"/>
+        </w:rPr>
+        <w:t>Book.DoesNotExist</w:t>
+      </w:r>
+      <w:proofErr w:type="spellEnd"/>
+      <w:r>
+        <w:rPr>
+          <w:rFonts w:ascii="Consolas" w:eastAsia="Times New Roman" w:hAnsi="Consolas" w:cs="Times New Roman"/>
+          <w:color w:val="D4D4D4"/>
+          <w:sz w:val="21"/>
+          <w:szCs w:val="21"/>
+        </w:rPr>
+        <w:t>:</w:t>
+      </w:r>
+    </w:p>
+    <w:p>
+      <w:pPr>
+        <w:shd w:val="clear" w:color="auto" w:fill="1E1E1E"/>
+        <w:bidi w:val="0"/>
+        <w:spacing w:after="0" w:line="285" w:lineRule="atLeast"/>
+        <w:rPr>
+          <w:rFonts w:ascii="Consolas" w:eastAsia="Times New Roman" w:hAnsi="Consolas" w:cs="Times New Roman"/>
+          <w:color w:val="D4D4D4"/>
+          <w:sz w:val="21"/>
+          <w:szCs w:val="21"/>
+        </w:rPr>
+      </w:pPr>
+      <w:r>
+        <w:rPr>
+          <w:rFonts w:ascii="Consolas" w:eastAsia="Times New Roman" w:hAnsi="Consolas" w:cs="Times New Roman"/>
+          <w:color w:val="D4D4D4"/>
+          <w:sz w:val="21"/>
+          <w:szCs w:val="21"/>
+        </w:rPr>
+        <w:t xml:space="preserve">            </w:t>
+      </w:r>
+      <w:r>
+        <w:rPr>
+          <w:rFonts w:ascii="Consolas" w:eastAsia="Times New Roman" w:hAnsi="Consolas" w:cs="Times New Roman"/>
+          <w:color w:val="C586C0"/>
+          <w:sz w:val="21"/>
+          <w:szCs w:val="21"/>
+        </w:rPr>
+        <w:t>return</w:t>
+      </w:r>
+      <w:r>
+        <w:rPr>
+          <w:rFonts w:ascii="Consolas" w:eastAsia="Times New Roman" w:hAnsi="Consolas" w:cs="Times New Roman"/>
+          <w:color w:val="D4D4D4"/>
+          <w:sz w:val="21"/>
+          <w:szCs w:val="21"/>
+        </w:rPr>
+        <w:t xml:space="preserve"> </w:t>
+      </w:r>
+      <w:proofErr w:type="gramStart"/>
+      <w:r>
+        <w:rPr>
+          <w:rFonts w:ascii="Consolas" w:eastAsia="Times New Roman" w:hAnsi="Consolas" w:cs="Times New Roman"/>
+          <w:color w:val="D4D4D4"/>
+          <w:sz w:val="21"/>
+          <w:szCs w:val="21"/>
+        </w:rPr>
+        <w:t>Response(</w:t>
+      </w:r>
+      <w:proofErr w:type="gramEnd"/>
+      <w:r>
+        <w:rPr>
+          <w:rFonts w:ascii="Consolas" w:eastAsia="Times New Roman" w:hAnsi="Consolas" w:cs="Times New Roman"/>
+          <w:color w:val="D4D4D4"/>
+          <w:sz w:val="21"/>
+          <w:szCs w:val="21"/>
+        </w:rPr>
+        <w:t>{</w:t>
+      </w:r>
+      <w:r>
+        <w:rPr>
+          <w:rFonts w:ascii="Consolas" w:eastAsia="Times New Roman" w:hAnsi="Consolas" w:cs="Times New Roman"/>
+          <w:color w:val="CE9178"/>
+          <w:sz w:val="21"/>
+          <w:szCs w:val="21"/>
+        </w:rPr>
+        <w:t>'error'</w:t>
+      </w:r>
+      <w:r>
+        <w:rPr>
+          <w:rFonts w:ascii="Consolas" w:eastAsia="Times New Roman" w:hAnsi="Consolas" w:cs="Times New Roman"/>
+          <w:color w:val="D4D4D4"/>
+          <w:sz w:val="21"/>
+          <w:szCs w:val="21"/>
+        </w:rPr>
+        <w:t xml:space="preserve">: </w:t>
+      </w:r>
+      <w:r>
+        <w:rPr>
+          <w:rFonts w:ascii="Consolas" w:eastAsia="Times New Roman" w:hAnsi="Consolas" w:cs="Times New Roman"/>
+          <w:color w:val="CE9178"/>
+          <w:sz w:val="21"/>
+          <w:szCs w:val="21"/>
+        </w:rPr>
+        <w:t>'Book not found'</w:t>
+      </w:r>
+      <w:r>
+        <w:rPr>
+          <w:rFonts w:ascii="Consolas" w:eastAsia="Times New Roman" w:hAnsi="Consolas" w:cs="Times New Roman"/>
+          <w:color w:val="D4D4D4"/>
+          <w:sz w:val="21"/>
+          <w:szCs w:val="21"/>
+        </w:rPr>
+        <w:t xml:space="preserve">}, </w:t>
+      </w:r>
+      <w:r>
+        <w:rPr>
+          <w:rFonts w:ascii="Consolas" w:eastAsia="Times New Roman" w:hAnsi="Consolas" w:cs="Times New Roman"/>
+          <w:color w:val="9CDCFE"/>
+          <w:sz w:val="21"/>
+          <w:szCs w:val="21"/>
+        </w:rPr>
+        <w:t>status</w:t>
+      </w:r>
+      <w:r>
+        <w:rPr>
+          <w:rFonts w:ascii="Consolas" w:eastAsia="Times New Roman" w:hAnsi="Consolas" w:cs="Times New Roman"/>
+          <w:color w:val="D4D4D4"/>
+          <w:sz w:val="21"/>
+          <w:szCs w:val="21"/>
+        </w:rPr>
+        <w:t>=status.HTTP_404_NOT_FOUND)</w:t>
+      </w:r>
+    </w:p>
+    <w:p>
+      <w:pPr>
+        <w:shd w:val="clear" w:color="auto" w:fill="1E1E1E"/>
+        <w:bidi w:val="0"/>
+        <w:spacing w:after="0" w:line="285" w:lineRule="atLeast"/>
+        <w:rPr>
+          <w:rFonts w:ascii="Consolas" w:eastAsia="Times New Roman" w:hAnsi="Consolas" w:cs="Times New Roman"/>
+          <w:color w:val="D4D4D4"/>
+          <w:sz w:val="21"/>
+          <w:szCs w:val="21"/>
+        </w:rPr>
+      </w:pPr>
+      <w:r>
+        <w:rPr>
+          <w:rFonts w:ascii="Consolas" w:eastAsia="Times New Roman" w:hAnsi="Consolas" w:cs="Times New Roman"/>
+          <w:color w:val="D4D4D4"/>
+          <w:sz w:val="21"/>
+          <w:szCs w:val="21"/>
+        </w:rPr>
+        <w:t xml:space="preserve">        </w:t>
+      </w:r>
+      <w:proofErr w:type="spellStart"/>
+      <w:r>
+        <w:rPr>
+          <w:rFonts w:ascii="Consolas" w:eastAsia="Times New Roman" w:hAnsi="Consolas" w:cs="Times New Roman"/>
+          <w:color w:val="D4D4D4"/>
+          <w:sz w:val="21"/>
+          <w:szCs w:val="21"/>
+        </w:rPr>
+        <w:t>new_title</w:t>
+      </w:r>
+      <w:proofErr w:type="spellEnd"/>
+      <w:r>
+        <w:rPr>
+          <w:rFonts w:ascii="Consolas" w:eastAsia="Times New Roman" w:hAnsi="Consolas" w:cs="Times New Roman"/>
+          <w:color w:val="D4D4D4"/>
+          <w:sz w:val="21"/>
+          <w:szCs w:val="21"/>
+        </w:rPr>
+        <w:t xml:space="preserve"> = </w:t>
+      </w:r>
+      <w:proofErr w:type="spellStart"/>
+      <w:r>
+        <w:rPr>
+          <w:rFonts w:ascii="Consolas" w:eastAsia="Times New Roman" w:hAnsi="Consolas" w:cs="Times New Roman"/>
+          <w:color w:val="D4D4D4"/>
+          <w:sz w:val="21"/>
+          <w:szCs w:val="21"/>
+        </w:rPr>
+        <w:t>request.data.get</w:t>
+      </w:r>
+      <w:proofErr w:type="spellEnd"/>
+      <w:r>
+        <w:rPr>
+          <w:rFonts w:ascii="Consolas" w:eastAsia="Times New Roman" w:hAnsi="Consolas" w:cs="Times New Roman"/>
+          <w:color w:val="D4D4D4"/>
+          <w:sz w:val="21"/>
+          <w:szCs w:val="21"/>
+        </w:rPr>
+        <w:t>(</w:t>
+      </w:r>
+      <w:r>
+        <w:rPr>
+          <w:rFonts w:ascii="Consolas" w:eastAsia="Times New Roman" w:hAnsi="Consolas" w:cs="Times New Roman"/>
+          <w:color w:val="CE9178"/>
+          <w:sz w:val="21"/>
+          <w:szCs w:val="21"/>
+        </w:rPr>
+        <w:t>'title'</w:t>
+      </w:r>
+      <w:r>
+        <w:rPr>
+          <w:rFonts w:ascii="Consolas" w:eastAsia="Times New Roman" w:hAnsi="Consolas" w:cs="Times New Roman"/>
+          <w:color w:val="D4D4D4"/>
+          <w:sz w:val="21"/>
+          <w:szCs w:val="21"/>
+        </w:rPr>
+        <w:t>)</w:t>
+      </w:r>
+    </w:p>
+    <w:p>
+      <w:pPr>
         <w:jc w:val="right"/>
         <w:rPr>
-          <w:rFonts w:hint="cs"/>
-        </w:rPr>
-      </w:pPr>
+          <w:rtl/>
+        </w:rPr>
+      </w:pPr>
+    </w:p>
+    <w:p>
+      <w:pPr>
+        <w:jc w:val="right"/>
+      </w:pPr>
+      <w:r>
+        <w:t xml:space="preserve">12. </w:t>
+      </w:r>
+      <w:r>
+        <w:t xml:space="preserve">In </w:t>
+      </w:r>
+      <w:proofErr w:type="gramStart"/>
+      <w:r>
+        <w:t>DRF,  depth</w:t>
+      </w:r>
+      <w:proofErr w:type="gramEnd"/>
+      <w:r>
+        <w:t xml:space="preserve"> option is used to control the depth of serialization when dealing with related models. By default, </w:t>
+      </w:r>
+      <w:proofErr w:type="spellStart"/>
+      <w:r>
+        <w:t>serializers</w:t>
+      </w:r>
+      <w:proofErr w:type="spellEnd"/>
+      <w:r>
+        <w:t xml:space="preserve"> only include the primary keys of related objects. the `depth` value can be increase to include deeper levels of related objects in the serialization.</w:t>
+      </w:r>
+    </w:p>
+    <w:p>
+      <w:pPr>
+        <w:jc w:val="right"/>
+      </w:pPr>
+      <w:r>
+        <w:t xml:space="preserve">14. </w:t>
+      </w:r>
+      <w:proofErr w:type="spellStart"/>
+      <w:r>
+        <w:t>read_only_fields</w:t>
+      </w:r>
+      <w:proofErr w:type="spellEnd"/>
+      <w:r>
+        <w:t xml:space="preserve"> attribute is used in a </w:t>
+      </w:r>
+      <w:proofErr w:type="spellStart"/>
+      <w:r>
+        <w:t>serializer</w:t>
+      </w:r>
+      <w:proofErr w:type="spellEnd"/>
+      <w:r>
+        <w:t xml:space="preserve"> class to specify which fields should be for read-only.</w:t>
+      </w:r>
+    </w:p>
+    <w:p>
+      <w:pPr>
+        <w:jc w:val="right"/>
+      </w:pPr>
+      <w:r>
+        <w:lastRenderedPageBreak/>
+        <w:t xml:space="preserve">15. </w:t>
+      </w:r>
+      <w:r>
+        <w:t>The `</w:t>
+      </w:r>
+      <w:proofErr w:type="spellStart"/>
+      <w:r>
+        <w:t>SerializerMethodField</w:t>
+      </w:r>
+      <w:proofErr w:type="spellEnd"/>
+      <w:r>
+        <w:t>` allows to include custom fields or manipulating existing fields in the serialization process</w:t>
+      </w:r>
+    </w:p>
+    <w:p>
+      <w:pPr>
+        <w:jc w:val="right"/>
+      </w:pPr>
+    </w:p>
+    <w:p>
+      <w:pPr>
+        <w:jc w:val="right"/>
+      </w:pPr>
+      <w:r>
+        <w:t>16.</w:t>
+      </w:r>
+      <w:r>
+        <w:t xml:space="preserve"> </w:t>
+      </w:r>
+      <w:proofErr w:type="spellStart"/>
+      <w:r>
+        <w:t>SlugRelatedField</w:t>
+      </w:r>
+      <w:proofErr w:type="spellEnd"/>
+      <w:r>
+        <w:t xml:space="preserve"> is a field that allows you to represent relationships using a string representation of the related object.  This is particularly useful when the related object has many fields, and you only need a specific field or a few fields from it. Using </w:t>
+      </w:r>
+      <w:proofErr w:type="spellStart"/>
+      <w:r>
+        <w:t>read_only</w:t>
+      </w:r>
+      <w:proofErr w:type="spellEnd"/>
+      <w:r>
+        <w:t>=True means that this field is read-only and can only be used for displaying data.</w:t>
+      </w:r>
+    </w:p>
+    <w:p>
+      <w:pPr>
+        <w:bidi w:val="0"/>
+        <w:spacing w:after="0" w:line="240" w:lineRule="auto"/>
+        <w:rPr>
+          <w:rFonts w:ascii="Courier New" w:eastAsia="Times New Roman" w:hAnsi="Courier New" w:cs="Courier New"/>
+          <w:color w:val="FFFFFF"/>
+          <w:sz w:val="21"/>
+          <w:szCs w:val="21"/>
+          <w:shd w:val="clear" w:color="auto" w:fill="000000"/>
+        </w:rPr>
+      </w:pPr>
+      <w:r>
+        <w:rPr>
+          <w:rFonts w:ascii="Courier New" w:eastAsia="Times New Roman" w:hAnsi="Courier New" w:cs="Courier New"/>
+          <w:color w:val="2E95D3"/>
+          <w:sz w:val="21"/>
+          <w:szCs w:val="21"/>
+          <w:bdr w:val="single" w:sz="2" w:space="0" w:color="D9D9E3" w:frame="1"/>
+          <w:shd w:val="clear" w:color="auto" w:fill="000000"/>
+        </w:rPr>
+        <w:t>from</w:t>
+      </w:r>
+      <w:r>
+        <w:rPr>
+          <w:rFonts w:ascii="Courier New" w:eastAsia="Times New Roman" w:hAnsi="Courier New" w:cs="Courier New"/>
+          <w:color w:val="FFFFFF"/>
+          <w:sz w:val="21"/>
+          <w:szCs w:val="21"/>
+          <w:shd w:val="clear" w:color="auto" w:fill="000000"/>
+        </w:rPr>
+        <w:t xml:space="preserve"> </w:t>
+      </w:r>
+      <w:proofErr w:type="spellStart"/>
+      <w:r>
+        <w:rPr>
+          <w:rFonts w:ascii="Courier New" w:eastAsia="Times New Roman" w:hAnsi="Courier New" w:cs="Courier New"/>
+          <w:color w:val="FFFFFF"/>
+          <w:sz w:val="21"/>
+          <w:szCs w:val="21"/>
+          <w:shd w:val="clear" w:color="auto" w:fill="000000"/>
+        </w:rPr>
+        <w:t>rest_framework</w:t>
+      </w:r>
+      <w:proofErr w:type="spellEnd"/>
+      <w:r>
+        <w:rPr>
+          <w:rFonts w:ascii="Courier New" w:eastAsia="Times New Roman" w:hAnsi="Courier New" w:cs="Courier New"/>
+          <w:color w:val="FFFFFF"/>
+          <w:sz w:val="21"/>
+          <w:szCs w:val="21"/>
+          <w:shd w:val="clear" w:color="auto" w:fill="000000"/>
+        </w:rPr>
+        <w:t xml:space="preserve"> </w:t>
+      </w:r>
+      <w:r>
+        <w:rPr>
+          <w:rFonts w:ascii="Courier New" w:eastAsia="Times New Roman" w:hAnsi="Courier New" w:cs="Courier New"/>
+          <w:color w:val="2E95D3"/>
+          <w:sz w:val="21"/>
+          <w:szCs w:val="21"/>
+          <w:bdr w:val="single" w:sz="2" w:space="0" w:color="D9D9E3" w:frame="1"/>
+          <w:shd w:val="clear" w:color="auto" w:fill="000000"/>
+        </w:rPr>
+        <w:t>import</w:t>
+      </w:r>
+      <w:r>
+        <w:rPr>
+          <w:rFonts w:ascii="Courier New" w:eastAsia="Times New Roman" w:hAnsi="Courier New" w:cs="Courier New"/>
+          <w:color w:val="FFFFFF"/>
+          <w:sz w:val="21"/>
+          <w:szCs w:val="21"/>
+          <w:shd w:val="clear" w:color="auto" w:fill="000000"/>
+        </w:rPr>
+        <w:t xml:space="preserve"> </w:t>
+      </w:r>
+      <w:proofErr w:type="spellStart"/>
+      <w:r>
+        <w:rPr>
+          <w:rFonts w:ascii="Courier New" w:eastAsia="Times New Roman" w:hAnsi="Courier New" w:cs="Courier New"/>
+          <w:color w:val="FFFFFF"/>
+          <w:sz w:val="21"/>
+          <w:szCs w:val="21"/>
+          <w:shd w:val="clear" w:color="auto" w:fill="000000"/>
+        </w:rPr>
+        <w:t>serializers</w:t>
+      </w:r>
+      <w:proofErr w:type="spellEnd"/>
+    </w:p>
+    <w:p>
+      <w:pPr>
+        <w:bidi w:val="0"/>
+        <w:spacing w:after="0" w:line="240" w:lineRule="auto"/>
+        <w:rPr>
+          <w:rFonts w:ascii="Courier New" w:eastAsia="Times New Roman" w:hAnsi="Courier New" w:cs="Courier New"/>
+          <w:color w:val="FFFFFF"/>
+          <w:sz w:val="21"/>
+          <w:szCs w:val="21"/>
+          <w:shd w:val="clear" w:color="auto" w:fill="000000"/>
+        </w:rPr>
+      </w:pPr>
+    </w:p>
+    <w:p>
+      <w:pPr>
+        <w:bidi w:val="0"/>
+        <w:spacing w:after="0" w:line="240" w:lineRule="auto"/>
+        <w:rPr>
+          <w:rFonts w:ascii="Courier New" w:eastAsia="Times New Roman" w:hAnsi="Courier New" w:cs="Courier New"/>
+          <w:color w:val="FFFFFF"/>
+          <w:sz w:val="21"/>
+          <w:szCs w:val="21"/>
+          <w:shd w:val="clear" w:color="auto" w:fill="000000"/>
+        </w:rPr>
+      </w:pPr>
+      <w:r>
+        <w:rPr>
+          <w:rFonts w:ascii="Courier New" w:eastAsia="Times New Roman" w:hAnsi="Courier New" w:cs="Courier New"/>
+          <w:color w:val="2E95D3"/>
+          <w:sz w:val="21"/>
+          <w:szCs w:val="21"/>
+          <w:bdr w:val="single" w:sz="2" w:space="0" w:color="D9D9E3" w:frame="1"/>
+          <w:shd w:val="clear" w:color="auto" w:fill="000000"/>
+        </w:rPr>
+        <w:t>class</w:t>
+      </w:r>
+      <w:r>
+        <w:rPr>
+          <w:rFonts w:ascii="Courier New" w:eastAsia="Times New Roman" w:hAnsi="Courier New" w:cs="Courier New"/>
+          <w:color w:val="FFFFFF"/>
+          <w:sz w:val="21"/>
+          <w:szCs w:val="21"/>
+          <w:shd w:val="clear" w:color="auto" w:fill="000000"/>
+        </w:rPr>
+        <w:t xml:space="preserve"> </w:t>
+      </w:r>
+      <w:proofErr w:type="spellStart"/>
+      <w:r>
+        <w:rPr>
+          <w:rFonts w:ascii="Courier New" w:eastAsia="Times New Roman" w:hAnsi="Courier New" w:cs="Courier New"/>
+          <w:color w:val="F22C3D"/>
+          <w:sz w:val="21"/>
+          <w:szCs w:val="21"/>
+          <w:bdr w:val="single" w:sz="2" w:space="0" w:color="D9D9E3" w:frame="1"/>
+          <w:shd w:val="clear" w:color="auto" w:fill="000000"/>
+        </w:rPr>
+        <w:t>MySerializer</w:t>
+      </w:r>
+      <w:proofErr w:type="spellEnd"/>
+      <w:r>
+        <w:rPr>
+          <w:rFonts w:ascii="Courier New" w:eastAsia="Times New Roman" w:hAnsi="Courier New" w:cs="Courier New"/>
+          <w:color w:val="FFFFFF"/>
+          <w:sz w:val="21"/>
+          <w:szCs w:val="21"/>
+          <w:shd w:val="clear" w:color="auto" w:fill="000000"/>
+        </w:rPr>
+        <w:t>(</w:t>
+      </w:r>
+      <w:proofErr w:type="spellStart"/>
+      <w:proofErr w:type="gramStart"/>
+      <w:r>
+        <w:rPr>
+          <w:rFonts w:ascii="Courier New" w:eastAsia="Times New Roman" w:hAnsi="Courier New" w:cs="Courier New"/>
+          <w:color w:val="FFFFFF"/>
+          <w:sz w:val="21"/>
+          <w:szCs w:val="21"/>
+          <w:shd w:val="clear" w:color="auto" w:fill="000000"/>
+        </w:rPr>
+        <w:t>serializers.ModelSerializer</w:t>
+      </w:r>
+      <w:proofErr w:type="spellEnd"/>
+      <w:proofErr w:type="gramEnd"/>
+      <w:r>
+        <w:rPr>
+          <w:rFonts w:ascii="Courier New" w:eastAsia="Times New Roman" w:hAnsi="Courier New" w:cs="Courier New"/>
+          <w:color w:val="FFFFFF"/>
+          <w:sz w:val="21"/>
+          <w:szCs w:val="21"/>
+          <w:shd w:val="clear" w:color="auto" w:fill="000000"/>
+        </w:rPr>
+        <w:t>):</w:t>
+      </w:r>
+    </w:p>
+    <w:p>
+      <w:pPr>
+        <w:bidi w:val="0"/>
+        <w:spacing w:after="0" w:line="240" w:lineRule="auto"/>
+        <w:rPr>
+          <w:rFonts w:ascii="Courier New" w:eastAsia="Times New Roman" w:hAnsi="Courier New" w:cs="Courier New"/>
+          <w:color w:val="FFFFFF"/>
+          <w:sz w:val="21"/>
+          <w:szCs w:val="21"/>
+          <w:shd w:val="clear" w:color="auto" w:fill="000000"/>
+        </w:rPr>
+      </w:pPr>
+      <w:r>
+        <w:rPr>
+          <w:rFonts w:ascii="Courier New" w:eastAsia="Times New Roman" w:hAnsi="Courier New" w:cs="Courier New"/>
+          <w:color w:val="FFFFFF"/>
+          <w:sz w:val="21"/>
+          <w:szCs w:val="21"/>
+          <w:shd w:val="clear" w:color="auto" w:fill="000000"/>
+        </w:rPr>
+        <w:t xml:space="preserve">    category = </w:t>
+      </w:r>
+      <w:proofErr w:type="spellStart"/>
+      <w:proofErr w:type="gramStart"/>
+      <w:r>
+        <w:rPr>
+          <w:rFonts w:ascii="Courier New" w:eastAsia="Times New Roman" w:hAnsi="Courier New" w:cs="Courier New"/>
+          <w:color w:val="FFFFFF"/>
+          <w:sz w:val="21"/>
+          <w:szCs w:val="21"/>
+          <w:shd w:val="clear" w:color="auto" w:fill="000000"/>
+        </w:rPr>
+        <w:t>serializers.SlugRelatedField</w:t>
+      </w:r>
+      <w:proofErr w:type="spellEnd"/>
+      <w:proofErr w:type="gramEnd"/>
+      <w:r>
+        <w:rPr>
+          <w:rFonts w:ascii="Courier New" w:eastAsia="Times New Roman" w:hAnsi="Courier New" w:cs="Courier New"/>
+          <w:color w:val="FFFFFF"/>
+          <w:sz w:val="21"/>
+          <w:szCs w:val="21"/>
+          <w:shd w:val="clear" w:color="auto" w:fill="000000"/>
+        </w:rPr>
+        <w:t>(</w:t>
+      </w:r>
+    </w:p>
+    <w:p>
+      <w:pPr>
+        <w:bidi w:val="0"/>
+        <w:spacing w:after="0" w:line="240" w:lineRule="auto"/>
+        <w:rPr>
+          <w:rFonts w:ascii="Courier New" w:eastAsia="Times New Roman" w:hAnsi="Courier New" w:cs="Courier New"/>
+          <w:color w:val="FFFFFF"/>
+          <w:sz w:val="21"/>
+          <w:szCs w:val="21"/>
+          <w:shd w:val="clear" w:color="auto" w:fill="000000"/>
+        </w:rPr>
+      </w:pPr>
+      <w:r>
+        <w:rPr>
+          <w:rFonts w:ascii="Courier New" w:eastAsia="Times New Roman" w:hAnsi="Courier New" w:cs="Courier New"/>
+          <w:color w:val="FFFFFF"/>
+          <w:sz w:val="21"/>
+          <w:szCs w:val="21"/>
+          <w:shd w:val="clear" w:color="auto" w:fill="000000"/>
+        </w:rPr>
+        <w:t xml:space="preserve">        </w:t>
+      </w:r>
+      <w:proofErr w:type="spellStart"/>
+      <w:r>
+        <w:rPr>
+          <w:rFonts w:ascii="Courier New" w:eastAsia="Times New Roman" w:hAnsi="Courier New" w:cs="Courier New"/>
+          <w:color w:val="FFFFFF"/>
+          <w:sz w:val="21"/>
+          <w:szCs w:val="21"/>
+          <w:shd w:val="clear" w:color="auto" w:fill="000000"/>
+        </w:rPr>
+        <w:t>queryset</w:t>
+      </w:r>
+      <w:proofErr w:type="spellEnd"/>
+      <w:r>
+        <w:rPr>
+          <w:rFonts w:ascii="Courier New" w:eastAsia="Times New Roman" w:hAnsi="Courier New" w:cs="Courier New"/>
+          <w:color w:val="FFFFFF"/>
+          <w:sz w:val="21"/>
+          <w:szCs w:val="21"/>
+          <w:shd w:val="clear" w:color="auto" w:fill="000000"/>
+        </w:rPr>
+        <w:t>=</w:t>
+      </w:r>
+      <w:proofErr w:type="spellStart"/>
+      <w:proofErr w:type="gramStart"/>
+      <w:r>
+        <w:rPr>
+          <w:rFonts w:ascii="Courier New" w:eastAsia="Times New Roman" w:hAnsi="Courier New" w:cs="Courier New"/>
+          <w:color w:val="FFFFFF"/>
+          <w:sz w:val="21"/>
+          <w:szCs w:val="21"/>
+          <w:shd w:val="clear" w:color="auto" w:fill="000000"/>
+        </w:rPr>
+        <w:t>Category.objects.</w:t>
+      </w:r>
+      <w:r>
+        <w:rPr>
+          <w:rFonts w:ascii="Courier New" w:eastAsia="Times New Roman" w:hAnsi="Courier New" w:cs="Courier New"/>
+          <w:color w:val="E9950C"/>
+          <w:sz w:val="21"/>
+          <w:szCs w:val="21"/>
+          <w:bdr w:val="single" w:sz="2" w:space="0" w:color="D9D9E3" w:frame="1"/>
+          <w:shd w:val="clear" w:color="auto" w:fill="000000"/>
+        </w:rPr>
+        <w:t>all</w:t>
+      </w:r>
+      <w:proofErr w:type="spellEnd"/>
+      <w:r>
+        <w:rPr>
+          <w:rFonts w:ascii="Courier New" w:eastAsia="Times New Roman" w:hAnsi="Courier New" w:cs="Courier New"/>
+          <w:color w:val="FFFFFF"/>
+          <w:sz w:val="21"/>
+          <w:szCs w:val="21"/>
+          <w:shd w:val="clear" w:color="auto" w:fill="000000"/>
+        </w:rPr>
+        <w:t>(</w:t>
+      </w:r>
+      <w:proofErr w:type="gramEnd"/>
+      <w:r>
+        <w:rPr>
+          <w:rFonts w:ascii="Courier New" w:eastAsia="Times New Roman" w:hAnsi="Courier New" w:cs="Courier New"/>
+          <w:color w:val="FFFFFF"/>
+          <w:sz w:val="21"/>
+          <w:szCs w:val="21"/>
+          <w:shd w:val="clear" w:color="auto" w:fill="000000"/>
+        </w:rPr>
+        <w:t>),</w:t>
+      </w:r>
+    </w:p>
+    <w:p>
+      <w:pPr>
+        <w:bidi w:val="0"/>
+        <w:spacing w:after="0" w:line="240" w:lineRule="auto"/>
+        <w:rPr>
+          <w:rFonts w:ascii="Courier New" w:eastAsia="Times New Roman" w:hAnsi="Courier New" w:cs="Courier New"/>
+          <w:color w:val="FFFFFF"/>
+          <w:sz w:val="21"/>
+          <w:szCs w:val="21"/>
+          <w:shd w:val="clear" w:color="auto" w:fill="000000"/>
+        </w:rPr>
+      </w:pPr>
+      <w:r>
+        <w:rPr>
+          <w:rFonts w:ascii="Courier New" w:eastAsia="Times New Roman" w:hAnsi="Courier New" w:cs="Courier New"/>
+          <w:color w:val="FFFFFF"/>
+          <w:sz w:val="21"/>
+          <w:szCs w:val="21"/>
+          <w:shd w:val="clear" w:color="auto" w:fill="000000"/>
+        </w:rPr>
+        <w:t xml:space="preserve">        </w:t>
+      </w:r>
+      <w:proofErr w:type="spellStart"/>
+      <w:r>
+        <w:rPr>
+          <w:rFonts w:ascii="Courier New" w:eastAsia="Times New Roman" w:hAnsi="Courier New" w:cs="Courier New"/>
+          <w:color w:val="FFFFFF"/>
+          <w:sz w:val="21"/>
+          <w:szCs w:val="21"/>
+          <w:shd w:val="clear" w:color="auto" w:fill="000000"/>
+        </w:rPr>
+        <w:t>slug_field</w:t>
+      </w:r>
+      <w:proofErr w:type="spellEnd"/>
+      <w:r>
+        <w:rPr>
+          <w:rFonts w:ascii="Courier New" w:eastAsia="Times New Roman" w:hAnsi="Courier New" w:cs="Courier New"/>
+          <w:color w:val="FFFFFF"/>
+          <w:sz w:val="21"/>
+          <w:szCs w:val="21"/>
+          <w:shd w:val="clear" w:color="auto" w:fill="000000"/>
+        </w:rPr>
+        <w:t>=</w:t>
+      </w:r>
+      <w:r>
+        <w:rPr>
+          <w:rFonts w:ascii="Courier New" w:eastAsia="Times New Roman" w:hAnsi="Courier New" w:cs="Courier New"/>
+          <w:color w:val="00A67D"/>
+          <w:sz w:val="21"/>
+          <w:szCs w:val="21"/>
+          <w:bdr w:val="single" w:sz="2" w:space="0" w:color="D9D9E3" w:frame="1"/>
+          <w:shd w:val="clear" w:color="auto" w:fill="000000"/>
+        </w:rPr>
+        <w:t>'name'</w:t>
+      </w:r>
+      <w:r>
+        <w:rPr>
+          <w:rFonts w:ascii="Courier New" w:eastAsia="Times New Roman" w:hAnsi="Courier New" w:cs="Courier New"/>
+          <w:color w:val="FFFFFF"/>
+          <w:sz w:val="21"/>
+          <w:szCs w:val="21"/>
+          <w:shd w:val="clear" w:color="auto" w:fill="000000"/>
+        </w:rPr>
+        <w:t>,</w:t>
+      </w:r>
+    </w:p>
+    <w:p>
+      <w:pPr>
+        <w:bidi w:val="0"/>
+        <w:spacing w:after="0" w:line="240" w:lineRule="auto"/>
+        <w:rPr>
+          <w:rFonts w:ascii="Courier New" w:eastAsia="Times New Roman" w:hAnsi="Courier New" w:cs="Courier New"/>
+          <w:color w:val="FFFFFF"/>
+          <w:sz w:val="21"/>
+          <w:szCs w:val="21"/>
+          <w:shd w:val="clear" w:color="auto" w:fill="000000"/>
+        </w:rPr>
+      </w:pPr>
+      <w:r>
+        <w:rPr>
+          <w:rFonts w:ascii="Courier New" w:eastAsia="Times New Roman" w:hAnsi="Courier New" w:cs="Courier New"/>
+          <w:color w:val="FFFFFF"/>
+          <w:sz w:val="21"/>
+          <w:szCs w:val="21"/>
+          <w:shd w:val="clear" w:color="auto" w:fill="000000"/>
+        </w:rPr>
+        <w:t xml:space="preserve">        </w:t>
+      </w:r>
+      <w:proofErr w:type="spellStart"/>
+      <w:r>
+        <w:rPr>
+          <w:rFonts w:ascii="Courier New" w:eastAsia="Times New Roman" w:hAnsi="Courier New" w:cs="Courier New"/>
+          <w:color w:val="FFFFFF"/>
+          <w:sz w:val="21"/>
+          <w:szCs w:val="21"/>
+          <w:shd w:val="clear" w:color="auto" w:fill="000000"/>
+        </w:rPr>
+        <w:t>read_only</w:t>
+      </w:r>
+      <w:proofErr w:type="spellEnd"/>
+      <w:r>
+        <w:rPr>
+          <w:rFonts w:ascii="Courier New" w:eastAsia="Times New Roman" w:hAnsi="Courier New" w:cs="Courier New"/>
+          <w:color w:val="FFFFFF"/>
+          <w:sz w:val="21"/>
+          <w:szCs w:val="21"/>
+          <w:shd w:val="clear" w:color="auto" w:fill="000000"/>
+        </w:rPr>
+        <w:t>=</w:t>
+      </w:r>
+      <w:r>
+        <w:rPr>
+          <w:rFonts w:ascii="Courier New" w:eastAsia="Times New Roman" w:hAnsi="Courier New" w:cs="Courier New"/>
+          <w:color w:val="2E95D3"/>
+          <w:sz w:val="21"/>
+          <w:szCs w:val="21"/>
+          <w:bdr w:val="single" w:sz="2" w:space="0" w:color="D9D9E3" w:frame="1"/>
+          <w:shd w:val="clear" w:color="auto" w:fill="000000"/>
+        </w:rPr>
+        <w:t>True</w:t>
+      </w:r>
+    </w:p>
+    <w:p>
+      <w:pPr>
+        <w:bidi w:val="0"/>
+        <w:spacing w:after="0" w:line="240" w:lineRule="auto"/>
+        <w:rPr>
+          <w:rFonts w:ascii="Courier New" w:eastAsia="Times New Roman" w:hAnsi="Courier New" w:cs="Courier New"/>
+          <w:color w:val="FFFFFF"/>
+          <w:sz w:val="21"/>
+          <w:szCs w:val="21"/>
+          <w:shd w:val="clear" w:color="auto" w:fill="000000"/>
+        </w:rPr>
+      </w:pPr>
+      <w:r>
+        <w:rPr>
+          <w:rFonts w:ascii="Courier New" w:eastAsia="Times New Roman" w:hAnsi="Courier New" w:cs="Courier New"/>
+          <w:color w:val="FFFFFF"/>
+          <w:sz w:val="21"/>
+          <w:szCs w:val="21"/>
+          <w:shd w:val="clear" w:color="auto" w:fill="000000"/>
+        </w:rPr>
+        <w:t xml:space="preserve">    )</w:t>
+      </w:r>
+    </w:p>
+    <w:p>
+      <w:pPr>
+        <w:bidi w:val="0"/>
+        <w:spacing w:after="0" w:line="240" w:lineRule="auto"/>
+        <w:rPr>
+          <w:rFonts w:ascii="Courier New" w:eastAsia="Times New Roman" w:hAnsi="Courier New" w:cs="Courier New"/>
+          <w:color w:val="FFFFFF"/>
+          <w:sz w:val="21"/>
+          <w:szCs w:val="21"/>
+          <w:shd w:val="clear" w:color="auto" w:fill="000000"/>
+        </w:rPr>
+      </w:pPr>
+    </w:p>
+    <w:p>
+      <w:pPr>
+        <w:bidi w:val="0"/>
+        <w:spacing w:after="0" w:line="240" w:lineRule="auto"/>
+        <w:rPr>
+          <w:rFonts w:ascii="Courier New" w:eastAsia="Times New Roman" w:hAnsi="Courier New" w:cs="Courier New"/>
+          <w:color w:val="FFFFFF"/>
+          <w:sz w:val="21"/>
+          <w:szCs w:val="21"/>
+          <w:shd w:val="clear" w:color="auto" w:fill="000000"/>
+        </w:rPr>
+      </w:pPr>
+      <w:r>
+        <w:rPr>
+          <w:rFonts w:ascii="Courier New" w:eastAsia="Times New Roman" w:hAnsi="Courier New" w:cs="Courier New"/>
+          <w:color w:val="FFFFFF"/>
+          <w:sz w:val="21"/>
+          <w:szCs w:val="21"/>
+          <w:shd w:val="clear" w:color="auto" w:fill="000000"/>
+        </w:rPr>
+        <w:t xml:space="preserve">    </w:t>
+      </w:r>
+      <w:r>
+        <w:rPr>
+          <w:rFonts w:ascii="Courier New" w:eastAsia="Times New Roman" w:hAnsi="Courier New" w:cs="Courier New"/>
+          <w:color w:val="2E95D3"/>
+          <w:sz w:val="21"/>
+          <w:szCs w:val="21"/>
+          <w:bdr w:val="single" w:sz="2" w:space="0" w:color="D9D9E3" w:frame="1"/>
+          <w:shd w:val="clear" w:color="auto" w:fill="000000"/>
+        </w:rPr>
+        <w:t>class</w:t>
+      </w:r>
+      <w:r>
+        <w:rPr>
+          <w:rFonts w:ascii="Courier New" w:eastAsia="Times New Roman" w:hAnsi="Courier New" w:cs="Courier New"/>
+          <w:color w:val="FFFFFF"/>
+          <w:sz w:val="21"/>
+          <w:szCs w:val="21"/>
+          <w:shd w:val="clear" w:color="auto" w:fill="000000"/>
+        </w:rPr>
+        <w:t xml:space="preserve"> </w:t>
+      </w:r>
+      <w:r>
+        <w:rPr>
+          <w:rFonts w:ascii="Courier New" w:eastAsia="Times New Roman" w:hAnsi="Courier New" w:cs="Courier New"/>
+          <w:color w:val="F22C3D"/>
+          <w:sz w:val="21"/>
+          <w:szCs w:val="21"/>
+          <w:bdr w:val="single" w:sz="2" w:space="0" w:color="D9D9E3" w:frame="1"/>
+          <w:shd w:val="clear" w:color="auto" w:fill="000000"/>
+        </w:rPr>
+        <w:t>Meta</w:t>
+      </w:r>
+      <w:r>
+        <w:rPr>
+          <w:rFonts w:ascii="Courier New" w:eastAsia="Times New Roman" w:hAnsi="Courier New" w:cs="Courier New"/>
+          <w:color w:val="FFFFFF"/>
+          <w:sz w:val="21"/>
+          <w:szCs w:val="21"/>
+          <w:shd w:val="clear" w:color="auto" w:fill="000000"/>
+        </w:rPr>
+        <w:t>:</w:t>
+      </w:r>
+    </w:p>
+    <w:p>
+      <w:pPr>
+        <w:bidi w:val="0"/>
+        <w:spacing w:after="0" w:line="240" w:lineRule="auto"/>
+        <w:rPr>
+          <w:rFonts w:ascii="Courier New" w:eastAsia="Times New Roman" w:hAnsi="Courier New" w:cs="Courier New"/>
+          <w:color w:val="FFFFFF"/>
+          <w:sz w:val="21"/>
+          <w:szCs w:val="21"/>
+          <w:shd w:val="clear" w:color="auto" w:fill="000000"/>
+        </w:rPr>
+      </w:pPr>
+      <w:r>
+        <w:rPr>
+          <w:rFonts w:ascii="Courier New" w:eastAsia="Times New Roman" w:hAnsi="Courier New" w:cs="Courier New"/>
+          <w:color w:val="FFFFFF"/>
+          <w:sz w:val="21"/>
+          <w:szCs w:val="21"/>
+          <w:shd w:val="clear" w:color="auto" w:fill="000000"/>
+        </w:rPr>
+        <w:t xml:space="preserve">        model = Product</w:t>
+      </w:r>
+    </w:p>
+    <w:p>
+      <w:pPr>
+        <w:jc w:val="right"/>
+      </w:pPr>
+      <w:r>
+        <w:rPr>
+          <w:rFonts w:ascii="Courier New" w:eastAsia="Times New Roman" w:hAnsi="Courier New" w:cs="Courier New"/>
+          <w:color w:val="FFFFFF"/>
+          <w:sz w:val="21"/>
+          <w:szCs w:val="21"/>
+          <w:shd w:val="clear" w:color="auto" w:fill="000000"/>
+        </w:rPr>
+        <w:t xml:space="preserve">        fields = (</w:t>
+      </w:r>
+      <w:r>
+        <w:rPr>
+          <w:rFonts w:ascii="Courier New" w:eastAsia="Times New Roman" w:hAnsi="Courier New" w:cs="Courier New"/>
+          <w:color w:val="00A67D"/>
+          <w:sz w:val="21"/>
+          <w:szCs w:val="21"/>
+          <w:bdr w:val="single" w:sz="2" w:space="0" w:color="D9D9E3" w:frame="1"/>
+          <w:shd w:val="clear" w:color="auto" w:fill="000000"/>
+        </w:rPr>
+        <w:t>'id'</w:t>
+      </w:r>
+      <w:r>
+        <w:rPr>
+          <w:rFonts w:ascii="Courier New" w:eastAsia="Times New Roman" w:hAnsi="Courier New" w:cs="Courier New"/>
+          <w:color w:val="FFFFFF"/>
+          <w:sz w:val="21"/>
+          <w:szCs w:val="21"/>
+          <w:shd w:val="clear" w:color="auto" w:fill="000000"/>
+        </w:rPr>
+        <w:t xml:space="preserve">, </w:t>
+      </w:r>
+      <w:r>
+        <w:rPr>
+          <w:rFonts w:ascii="Courier New" w:eastAsia="Times New Roman" w:hAnsi="Courier New" w:cs="Courier New"/>
+          <w:color w:val="00A67D"/>
+          <w:sz w:val="21"/>
+          <w:szCs w:val="21"/>
+          <w:bdr w:val="single" w:sz="2" w:space="0" w:color="D9D9E3" w:frame="1"/>
+          <w:shd w:val="clear" w:color="auto" w:fill="000000"/>
+        </w:rPr>
+        <w:t>'name'</w:t>
+      </w:r>
+      <w:r>
+        <w:rPr>
+          <w:rFonts w:ascii="Courier New" w:eastAsia="Times New Roman" w:hAnsi="Courier New" w:cs="Courier New"/>
+          <w:color w:val="FFFFFF"/>
+          <w:sz w:val="21"/>
+          <w:szCs w:val="21"/>
+          <w:shd w:val="clear" w:color="auto" w:fill="000000"/>
+        </w:rPr>
+        <w:t xml:space="preserve">, </w:t>
+      </w:r>
+      <w:r>
+        <w:rPr>
+          <w:rFonts w:ascii="Courier New" w:eastAsia="Times New Roman" w:hAnsi="Courier New" w:cs="Courier New"/>
+          <w:color w:val="00A67D"/>
+          <w:sz w:val="21"/>
+          <w:szCs w:val="21"/>
+          <w:bdr w:val="single" w:sz="2" w:space="0" w:color="D9D9E3" w:frame="1"/>
+          <w:shd w:val="clear" w:color="auto" w:fill="000000"/>
+        </w:rPr>
+        <w:t>'category'</w:t>
+      </w:r>
+      <w:r>
+        <w:rPr>
+          <w:rFonts w:ascii="Courier New" w:eastAsia="Times New Roman" w:hAnsi="Courier New" w:cs="Courier New"/>
+          <w:color w:val="FFFFFF"/>
+          <w:sz w:val="21"/>
+          <w:szCs w:val="21"/>
+          <w:shd w:val="clear" w:color="auto" w:fill="000000"/>
+        </w:rPr>
+        <w:t>)</w:t>
+      </w:r>
+    </w:p>
+    <w:p>
+      <w:pPr>
+        <w:jc w:val="right"/>
+      </w:pPr>
+      <w:r>
+        <w:t xml:space="preserve">17. </w:t>
+      </w:r>
+      <w:r>
+        <w:t xml:space="preserve">select related method is used for </w:t>
+      </w:r>
+      <w:proofErr w:type="spellStart"/>
+      <w:r>
+        <w:t>ForeignKey</w:t>
+      </w:r>
+      <w:proofErr w:type="spellEnd"/>
+      <w:r>
+        <w:t xml:space="preserve"> and </w:t>
+      </w:r>
+      <w:proofErr w:type="spellStart"/>
+      <w:r>
+        <w:t>OneToOneField</w:t>
+      </w:r>
+      <w:proofErr w:type="spellEnd"/>
+      <w:r>
+        <w:t xml:space="preserve"> relationships. It performs a SQL join to retrieve related object data along with the main object data in a single query. </w:t>
+      </w:r>
+    </w:p>
+    <w:p>
+      <w:pPr>
+        <w:shd w:val="clear" w:color="auto" w:fill="1E1E1E"/>
+        <w:bidi w:val="0"/>
+        <w:spacing w:after="0" w:line="285" w:lineRule="atLeast"/>
+        <w:rPr>
+          <w:rFonts w:ascii="Consolas" w:eastAsia="Times New Roman" w:hAnsi="Consolas" w:cs="Times New Roman"/>
+          <w:color w:val="D4D4D4"/>
+          <w:sz w:val="21"/>
+          <w:szCs w:val="21"/>
+        </w:rPr>
+      </w:pPr>
+      <w:r>
+        <w:rPr>
+          <w:rFonts w:ascii="Consolas" w:eastAsia="Times New Roman" w:hAnsi="Consolas" w:cs="Times New Roman"/>
+          <w:color w:val="D4D4D4"/>
+          <w:sz w:val="21"/>
+          <w:szCs w:val="21"/>
+        </w:rPr>
+        <w:t xml:space="preserve">    books = </w:t>
+      </w:r>
+      <w:proofErr w:type="spellStart"/>
+      <w:proofErr w:type="gramStart"/>
+      <w:r>
+        <w:rPr>
+          <w:rFonts w:ascii="Consolas" w:eastAsia="Times New Roman" w:hAnsi="Consolas" w:cs="Times New Roman"/>
+          <w:color w:val="D4D4D4"/>
+          <w:sz w:val="21"/>
+          <w:szCs w:val="21"/>
+        </w:rPr>
+        <w:t>Product.objects.select</w:t>
+      </w:r>
+      <w:proofErr w:type="gramEnd"/>
+      <w:r>
+        <w:rPr>
+          <w:rFonts w:ascii="Consolas" w:eastAsia="Times New Roman" w:hAnsi="Consolas" w:cs="Times New Roman"/>
+          <w:color w:val="D4D4D4"/>
+          <w:sz w:val="21"/>
+          <w:szCs w:val="21"/>
+        </w:rPr>
+        <w:t>_related</w:t>
+      </w:r>
+      <w:proofErr w:type="spellEnd"/>
+      <w:r>
+        <w:rPr>
+          <w:rFonts w:ascii="Consolas" w:eastAsia="Times New Roman" w:hAnsi="Consolas" w:cs="Times New Roman"/>
+          <w:color w:val="D4D4D4"/>
+          <w:sz w:val="21"/>
+          <w:szCs w:val="21"/>
+        </w:rPr>
+        <w:t>(</w:t>
+      </w:r>
+      <w:r>
+        <w:rPr>
+          <w:rFonts w:ascii="Consolas" w:eastAsia="Times New Roman" w:hAnsi="Consolas" w:cs="Times New Roman"/>
+          <w:color w:val="CE9178"/>
+          <w:sz w:val="21"/>
+          <w:szCs w:val="21"/>
+        </w:rPr>
+        <w:t>'genre'</w:t>
+      </w:r>
+      <w:r>
+        <w:rPr>
+          <w:rFonts w:ascii="Consolas" w:eastAsia="Times New Roman" w:hAnsi="Consolas" w:cs="Times New Roman"/>
+          <w:color w:val="D4D4D4"/>
+          <w:sz w:val="21"/>
+          <w:szCs w:val="21"/>
+        </w:rPr>
+        <w:t>)</w:t>
+      </w:r>
+    </w:p>
+    <w:p>
+      <w:pPr>
+        <w:shd w:val="clear" w:color="auto" w:fill="1E1E1E"/>
+        <w:bidi w:val="0"/>
+        <w:spacing w:after="0" w:line="285" w:lineRule="atLeast"/>
+        <w:rPr>
+          <w:rFonts w:ascii="Consolas" w:eastAsia="Times New Roman" w:hAnsi="Consolas" w:cs="Times New Roman"/>
+          <w:color w:val="D4D4D4"/>
+          <w:sz w:val="21"/>
+          <w:szCs w:val="21"/>
+        </w:rPr>
+      </w:pPr>
+      <w:r>
+        <w:rPr>
+          <w:rFonts w:ascii="Consolas" w:eastAsia="Times New Roman" w:hAnsi="Consolas" w:cs="Times New Roman"/>
+          <w:color w:val="D4D4D4"/>
+          <w:sz w:val="21"/>
+          <w:szCs w:val="21"/>
+        </w:rPr>
+        <w:t xml:space="preserve">    </w:t>
+      </w:r>
+      <w:r>
+        <w:rPr>
+          <w:rFonts w:ascii="Consolas" w:eastAsia="Times New Roman" w:hAnsi="Consolas" w:cs="Times New Roman"/>
+          <w:color w:val="C586C0"/>
+          <w:sz w:val="21"/>
+          <w:szCs w:val="21"/>
+        </w:rPr>
+        <w:t>for</w:t>
+      </w:r>
+      <w:r>
+        <w:rPr>
+          <w:rFonts w:ascii="Consolas" w:eastAsia="Times New Roman" w:hAnsi="Consolas" w:cs="Times New Roman"/>
+          <w:color w:val="D4D4D4"/>
+          <w:sz w:val="21"/>
+          <w:szCs w:val="21"/>
+        </w:rPr>
+        <w:t xml:space="preserve"> book </w:t>
+      </w:r>
+      <w:r>
+        <w:rPr>
+          <w:rFonts w:ascii="Consolas" w:eastAsia="Times New Roman" w:hAnsi="Consolas" w:cs="Times New Roman"/>
+          <w:color w:val="C586C0"/>
+          <w:sz w:val="21"/>
+          <w:szCs w:val="21"/>
+        </w:rPr>
+        <w:t>in</w:t>
+      </w:r>
+      <w:r>
+        <w:rPr>
+          <w:rFonts w:ascii="Consolas" w:eastAsia="Times New Roman" w:hAnsi="Consolas" w:cs="Times New Roman"/>
+          <w:color w:val="D4D4D4"/>
+          <w:sz w:val="21"/>
+          <w:szCs w:val="21"/>
+        </w:rPr>
+        <w:t xml:space="preserve"> books:</w:t>
+      </w:r>
+    </w:p>
+    <w:p>
+      <w:pPr>
+        <w:shd w:val="clear" w:color="auto" w:fill="1E1E1E"/>
+        <w:bidi w:val="0"/>
+        <w:spacing w:after="0" w:line="285" w:lineRule="atLeast"/>
+        <w:rPr>
+          <w:rFonts w:ascii="Consolas" w:eastAsia="Times New Roman" w:hAnsi="Consolas" w:cs="Times New Roman"/>
+          <w:color w:val="D4D4D4"/>
+          <w:sz w:val="21"/>
+          <w:szCs w:val="21"/>
+        </w:rPr>
+      </w:pPr>
+      <w:r>
+        <w:rPr>
+          <w:rFonts w:ascii="Consolas" w:eastAsia="Times New Roman" w:hAnsi="Consolas" w:cs="Times New Roman"/>
+          <w:color w:val="D4D4D4"/>
+          <w:sz w:val="21"/>
+          <w:szCs w:val="21"/>
+        </w:rPr>
+        <w:t xml:space="preserve">        </w:t>
+      </w:r>
+      <w:r>
+        <w:rPr>
+          <w:rFonts w:ascii="Consolas" w:eastAsia="Times New Roman" w:hAnsi="Consolas" w:cs="Times New Roman"/>
+          <w:color w:val="DCDCAA"/>
+          <w:sz w:val="21"/>
+          <w:szCs w:val="21"/>
+        </w:rPr>
+        <w:t>print</w:t>
+      </w:r>
+      <w:r>
+        <w:rPr>
+          <w:rFonts w:ascii="Consolas" w:eastAsia="Times New Roman" w:hAnsi="Consolas" w:cs="Times New Roman"/>
+          <w:color w:val="D4D4D4"/>
+          <w:sz w:val="21"/>
+          <w:szCs w:val="21"/>
+        </w:rPr>
+        <w:t>(book.name, product.genre.name)</w:t>
+      </w:r>
+    </w:p>
+    <w:p>
+      <w:pPr>
+        <w:jc w:val="right"/>
+      </w:pPr>
+    </w:p>
+    <w:p>
+      <w:pPr>
+        <w:jc w:val="right"/>
+      </w:pPr>
+      <w:proofErr w:type="spellStart"/>
+      <w:r>
+        <w:t>prefetch</w:t>
+      </w:r>
+      <w:proofErr w:type="spellEnd"/>
+      <w:r>
+        <w:t xml:space="preserve"> related method is used for </w:t>
+      </w:r>
+      <w:proofErr w:type="spellStart"/>
+      <w:r>
+        <w:t>ManyToManyField</w:t>
+      </w:r>
+      <w:proofErr w:type="spellEnd"/>
+      <w:r>
+        <w:t xml:space="preserve"> and reverse </w:t>
+      </w:r>
+      <w:proofErr w:type="spellStart"/>
+      <w:r>
+        <w:t>ForeignKey</w:t>
+      </w:r>
+      <w:proofErr w:type="spellEnd"/>
+      <w:r>
+        <w:t xml:space="preserve"> relationships. It retrieves the related objects separately. </w:t>
+      </w:r>
+    </w:p>
+    <w:p>
+      <w:pPr>
+        <w:shd w:val="clear" w:color="auto" w:fill="1E1E1E"/>
+        <w:bidi w:val="0"/>
+        <w:spacing w:after="0" w:line="285" w:lineRule="atLeast"/>
+        <w:rPr>
+          <w:rFonts w:ascii="Consolas" w:eastAsia="Times New Roman" w:hAnsi="Consolas" w:cs="Times New Roman"/>
+          <w:color w:val="D4D4D4"/>
+          <w:sz w:val="21"/>
+          <w:szCs w:val="21"/>
+        </w:rPr>
+      </w:pPr>
+      <w:r>
+        <w:rPr>
+          <w:rFonts w:ascii="Consolas" w:eastAsia="Times New Roman" w:hAnsi="Consolas" w:cs="Times New Roman"/>
+          <w:color w:val="D4D4D4"/>
+          <w:sz w:val="21"/>
+          <w:szCs w:val="21"/>
+        </w:rPr>
+        <w:t xml:space="preserve">genres= </w:t>
+      </w:r>
+      <w:proofErr w:type="spellStart"/>
+      <w:proofErr w:type="gramStart"/>
+      <w:r>
+        <w:rPr>
+          <w:rFonts w:ascii="Consolas" w:eastAsia="Times New Roman" w:hAnsi="Consolas" w:cs="Times New Roman"/>
+          <w:color w:val="D4D4D4"/>
+          <w:sz w:val="21"/>
+          <w:szCs w:val="21"/>
+        </w:rPr>
+        <w:t>ganre.objects</w:t>
+      </w:r>
+      <w:proofErr w:type="gramEnd"/>
+      <w:r>
+        <w:rPr>
+          <w:rFonts w:ascii="Consolas" w:eastAsia="Times New Roman" w:hAnsi="Consolas" w:cs="Times New Roman"/>
+          <w:color w:val="D4D4D4"/>
+          <w:sz w:val="21"/>
+          <w:szCs w:val="21"/>
+        </w:rPr>
+        <w:t>.prefetch_related</w:t>
+      </w:r>
+      <w:proofErr w:type="spellEnd"/>
+      <w:r>
+        <w:rPr>
+          <w:rFonts w:ascii="Consolas" w:eastAsia="Times New Roman" w:hAnsi="Consolas" w:cs="Times New Roman"/>
+          <w:color w:val="D4D4D4"/>
+          <w:sz w:val="21"/>
+          <w:szCs w:val="21"/>
+        </w:rPr>
+        <w:t>(</w:t>
+      </w:r>
+      <w:r>
+        <w:rPr>
+          <w:rFonts w:ascii="Consolas" w:eastAsia="Times New Roman" w:hAnsi="Consolas" w:cs="Times New Roman"/>
+          <w:color w:val="CE9178"/>
+          <w:sz w:val="21"/>
+          <w:szCs w:val="21"/>
+        </w:rPr>
+        <w:t>'books'</w:t>
+      </w:r>
+      <w:r>
+        <w:rPr>
+          <w:rFonts w:ascii="Consolas" w:eastAsia="Times New Roman" w:hAnsi="Consolas" w:cs="Times New Roman"/>
+          <w:color w:val="D4D4D4"/>
+          <w:sz w:val="21"/>
+          <w:szCs w:val="21"/>
+        </w:rPr>
+        <w:t>)</w:t>
+      </w:r>
+    </w:p>
+    <w:p>
+      <w:pPr>
+        <w:shd w:val="clear" w:color="auto" w:fill="1E1E1E"/>
+        <w:bidi w:val="0"/>
+        <w:spacing w:after="0" w:line="285" w:lineRule="atLeast"/>
+        <w:rPr>
+          <w:rFonts w:ascii="Consolas" w:eastAsia="Times New Roman" w:hAnsi="Consolas" w:cs="Times New Roman"/>
+          <w:color w:val="D4D4D4"/>
+          <w:sz w:val="21"/>
+          <w:szCs w:val="21"/>
+        </w:rPr>
+      </w:pPr>
+      <w:r>
+        <w:rPr>
+          <w:rFonts w:ascii="Consolas" w:eastAsia="Times New Roman" w:hAnsi="Consolas" w:cs="Times New Roman"/>
+          <w:color w:val="C586C0"/>
+          <w:sz w:val="21"/>
+          <w:szCs w:val="21"/>
+        </w:rPr>
+        <w:t>for</w:t>
+      </w:r>
+      <w:r>
+        <w:rPr>
+          <w:rFonts w:ascii="Consolas" w:eastAsia="Times New Roman" w:hAnsi="Consolas" w:cs="Times New Roman"/>
+          <w:color w:val="D4D4D4"/>
+          <w:sz w:val="21"/>
+          <w:szCs w:val="21"/>
+        </w:rPr>
+        <w:t xml:space="preserve"> </w:t>
+      </w:r>
+      <w:proofErr w:type="spellStart"/>
+      <w:r>
+        <w:rPr>
+          <w:rFonts w:ascii="Consolas" w:eastAsia="Times New Roman" w:hAnsi="Consolas" w:cs="Times New Roman"/>
+          <w:color w:val="D4D4D4"/>
+          <w:sz w:val="21"/>
+          <w:szCs w:val="21"/>
+        </w:rPr>
+        <w:t>ganre</w:t>
+      </w:r>
+      <w:proofErr w:type="spellEnd"/>
+      <w:r>
+        <w:rPr>
+          <w:rFonts w:ascii="Consolas" w:eastAsia="Times New Roman" w:hAnsi="Consolas" w:cs="Times New Roman"/>
+          <w:color w:val="D4D4D4"/>
+          <w:sz w:val="21"/>
+          <w:szCs w:val="21"/>
+        </w:rPr>
+        <w:t xml:space="preserve"> </w:t>
+      </w:r>
+      <w:r>
+        <w:rPr>
+          <w:rFonts w:ascii="Consolas" w:eastAsia="Times New Roman" w:hAnsi="Consolas" w:cs="Times New Roman"/>
+          <w:color w:val="C586C0"/>
+          <w:sz w:val="21"/>
+          <w:szCs w:val="21"/>
+        </w:rPr>
+        <w:t>in</w:t>
+      </w:r>
+      <w:r>
+        <w:rPr>
+          <w:rFonts w:ascii="Consolas" w:eastAsia="Times New Roman" w:hAnsi="Consolas" w:cs="Times New Roman"/>
+          <w:color w:val="D4D4D4"/>
+          <w:sz w:val="21"/>
+          <w:szCs w:val="21"/>
+        </w:rPr>
+        <w:t xml:space="preserve"> </w:t>
+      </w:r>
+      <w:proofErr w:type="spellStart"/>
+      <w:r>
+        <w:rPr>
+          <w:rFonts w:ascii="Consolas" w:eastAsia="Times New Roman" w:hAnsi="Consolas" w:cs="Times New Roman"/>
+          <w:color w:val="D4D4D4"/>
+          <w:sz w:val="21"/>
+          <w:szCs w:val="21"/>
+        </w:rPr>
+        <w:t>ganres</w:t>
+      </w:r>
+      <w:proofErr w:type="spellEnd"/>
+      <w:r>
+        <w:rPr>
+          <w:rFonts w:ascii="Consolas" w:eastAsia="Times New Roman" w:hAnsi="Consolas" w:cs="Times New Roman"/>
+          <w:color w:val="D4D4D4"/>
+          <w:sz w:val="21"/>
+          <w:szCs w:val="21"/>
+        </w:rPr>
+        <w:t>:</w:t>
+      </w:r>
+    </w:p>
+    <w:p>
+      <w:pPr>
+        <w:shd w:val="clear" w:color="auto" w:fill="1E1E1E"/>
+        <w:bidi w:val="0"/>
+        <w:spacing w:after="0" w:line="285" w:lineRule="atLeast"/>
+        <w:rPr>
+          <w:rFonts w:ascii="Consolas" w:eastAsia="Times New Roman" w:hAnsi="Consolas" w:cs="Times New Roman"/>
+          <w:color w:val="D4D4D4"/>
+          <w:sz w:val="21"/>
+          <w:szCs w:val="21"/>
+        </w:rPr>
+      </w:pPr>
+      <w:r>
+        <w:rPr>
+          <w:rFonts w:ascii="Consolas" w:eastAsia="Times New Roman" w:hAnsi="Consolas" w:cs="Times New Roman"/>
+          <w:color w:val="D4D4D4"/>
+          <w:sz w:val="21"/>
+          <w:szCs w:val="21"/>
+        </w:rPr>
+        <w:t xml:space="preserve">    </w:t>
+      </w:r>
+      <w:r>
+        <w:rPr>
+          <w:rFonts w:ascii="Consolas" w:eastAsia="Times New Roman" w:hAnsi="Consolas" w:cs="Times New Roman"/>
+          <w:color w:val="DCDCAA"/>
+          <w:sz w:val="21"/>
+          <w:szCs w:val="21"/>
+        </w:rPr>
+        <w:t>print</w:t>
+      </w:r>
+      <w:r>
+        <w:rPr>
+          <w:rFonts w:ascii="Consolas" w:eastAsia="Times New Roman" w:hAnsi="Consolas" w:cs="Times New Roman"/>
+          <w:color w:val="D4D4D4"/>
+          <w:sz w:val="21"/>
+          <w:szCs w:val="21"/>
+        </w:rPr>
+        <w:t>(ganre.name)</w:t>
+      </w:r>
+    </w:p>
+    <w:p>
+      <w:pPr>
+        <w:shd w:val="clear" w:color="auto" w:fill="1E1E1E"/>
+        <w:bidi w:val="0"/>
+        <w:spacing w:after="0" w:line="285" w:lineRule="atLeast"/>
+        <w:rPr>
+          <w:rFonts w:ascii="Consolas" w:eastAsia="Times New Roman" w:hAnsi="Consolas" w:cs="Times New Roman"/>
+          <w:color w:val="D4D4D4"/>
+          <w:sz w:val="21"/>
+          <w:szCs w:val="21"/>
+        </w:rPr>
+      </w:pPr>
+      <w:r>
+        <w:rPr>
+          <w:rFonts w:ascii="Consolas" w:eastAsia="Times New Roman" w:hAnsi="Consolas" w:cs="Times New Roman"/>
+          <w:color w:val="D4D4D4"/>
+          <w:sz w:val="21"/>
+          <w:szCs w:val="21"/>
+        </w:rPr>
+        <w:t xml:space="preserve">    </w:t>
+      </w:r>
+      <w:r>
+        <w:rPr>
+          <w:rFonts w:ascii="Consolas" w:eastAsia="Times New Roman" w:hAnsi="Consolas" w:cs="Times New Roman"/>
+          <w:color w:val="C586C0"/>
+          <w:sz w:val="21"/>
+          <w:szCs w:val="21"/>
+        </w:rPr>
+        <w:t>for</w:t>
+      </w:r>
+      <w:r>
+        <w:rPr>
+          <w:rFonts w:ascii="Consolas" w:eastAsia="Times New Roman" w:hAnsi="Consolas" w:cs="Times New Roman"/>
+          <w:color w:val="D4D4D4"/>
+          <w:sz w:val="21"/>
+          <w:szCs w:val="21"/>
+        </w:rPr>
+        <w:t xml:space="preserve"> book </w:t>
+      </w:r>
+      <w:r>
+        <w:rPr>
+          <w:rFonts w:ascii="Consolas" w:eastAsia="Times New Roman" w:hAnsi="Consolas" w:cs="Times New Roman"/>
+          <w:color w:val="C586C0"/>
+          <w:sz w:val="21"/>
+          <w:szCs w:val="21"/>
+        </w:rPr>
+        <w:t>in</w:t>
+      </w:r>
+      <w:r>
+        <w:rPr>
+          <w:rFonts w:ascii="Consolas" w:eastAsia="Times New Roman" w:hAnsi="Consolas" w:cs="Times New Roman"/>
+          <w:color w:val="D4D4D4"/>
+          <w:sz w:val="21"/>
+          <w:szCs w:val="21"/>
+        </w:rPr>
+        <w:t xml:space="preserve"> </w:t>
+      </w:r>
+      <w:proofErr w:type="spellStart"/>
+      <w:proofErr w:type="gramStart"/>
+      <w:r>
+        <w:rPr>
+          <w:rFonts w:ascii="Consolas" w:eastAsia="Times New Roman" w:hAnsi="Consolas" w:cs="Times New Roman"/>
+          <w:color w:val="D4D4D4"/>
+          <w:sz w:val="21"/>
+          <w:szCs w:val="21"/>
+        </w:rPr>
+        <w:t>ganre.books.all</w:t>
+      </w:r>
+      <w:proofErr w:type="spellEnd"/>
+      <w:r>
+        <w:rPr>
+          <w:rFonts w:ascii="Consolas" w:eastAsia="Times New Roman" w:hAnsi="Consolas" w:cs="Times New Roman"/>
+          <w:color w:val="D4D4D4"/>
+          <w:sz w:val="21"/>
+          <w:szCs w:val="21"/>
+        </w:rPr>
+        <w:t>(</w:t>
+      </w:r>
+      <w:proofErr w:type="gramEnd"/>
+      <w:r>
+        <w:rPr>
+          <w:rFonts w:ascii="Consolas" w:eastAsia="Times New Roman" w:hAnsi="Consolas" w:cs="Times New Roman"/>
+          <w:color w:val="D4D4D4"/>
+          <w:sz w:val="21"/>
+          <w:szCs w:val="21"/>
+        </w:rPr>
+        <w:t>):</w:t>
+      </w:r>
+    </w:p>
+    <w:p>
+      <w:pPr>
+        <w:shd w:val="clear" w:color="auto" w:fill="1E1E1E"/>
+        <w:bidi w:val="0"/>
+        <w:spacing w:after="0" w:line="285" w:lineRule="atLeast"/>
+        <w:rPr>
+          <w:rFonts w:ascii="Consolas" w:eastAsia="Times New Roman" w:hAnsi="Consolas" w:cs="Times New Roman"/>
+          <w:color w:val="D4D4D4"/>
+          <w:sz w:val="21"/>
+          <w:szCs w:val="21"/>
+        </w:rPr>
+      </w:pPr>
+      <w:r>
+        <w:rPr>
+          <w:rFonts w:ascii="Consolas" w:eastAsia="Times New Roman" w:hAnsi="Consolas" w:cs="Times New Roman"/>
+          <w:color w:val="D4D4D4"/>
+          <w:sz w:val="21"/>
+          <w:szCs w:val="21"/>
+        </w:rPr>
+        <w:t xml:space="preserve">        </w:t>
+      </w:r>
+      <w:r>
+        <w:rPr>
+          <w:rFonts w:ascii="Consolas" w:eastAsia="Times New Roman" w:hAnsi="Consolas" w:cs="Times New Roman"/>
+          <w:color w:val="DCDCAA"/>
+          <w:sz w:val="21"/>
+          <w:szCs w:val="21"/>
+        </w:rPr>
+        <w:t>print</w:t>
+      </w:r>
+      <w:r>
+        <w:rPr>
+          <w:rFonts w:ascii="Consolas" w:eastAsia="Times New Roman" w:hAnsi="Consolas" w:cs="Times New Roman"/>
+          <w:color w:val="D4D4D4"/>
+          <w:sz w:val="21"/>
+          <w:szCs w:val="21"/>
+        </w:rPr>
+        <w:t>(book.name)</w:t>
+      </w:r>
+    </w:p>
+    <w:p>
+      <w:pPr>
+        <w:jc w:val="right"/>
+      </w:pPr>
+    </w:p>
+    <w:p>
+      <w:pPr>
+        <w:jc w:val="right"/>
+      </w:pPr>
+      <w:r>
+        <w:t xml:space="preserve">18. </w:t>
+      </w:r>
+      <w:r>
+        <w:t xml:space="preserve">To retrieve all the information about a user, including all the messages they have written, we can make a nested </w:t>
+      </w:r>
+      <w:proofErr w:type="spellStart"/>
+      <w:r>
+        <w:t>serializer</w:t>
+      </w:r>
+      <w:proofErr w:type="spellEnd"/>
+      <w:r>
+        <w:t xml:space="preserve"> within the </w:t>
+      </w:r>
+      <w:proofErr w:type="spellStart"/>
+      <w:r>
+        <w:t>UserSerializer</w:t>
+      </w:r>
+      <w:proofErr w:type="spellEnd"/>
+      <w:r>
+        <w:t xml:space="preserve"> for the related messages.</w:t>
+      </w:r>
+    </w:p>
+    <w:p>
+      <w:pPr>
+        <w:bidi w:val="0"/>
+        <w:spacing w:after="0" w:line="240" w:lineRule="auto"/>
+        <w:rPr>
+          <w:rFonts w:ascii="Courier New" w:eastAsia="Times New Roman" w:hAnsi="Courier New" w:cs="Courier New"/>
+          <w:color w:val="FFFFFF"/>
+          <w:sz w:val="21"/>
+          <w:szCs w:val="21"/>
+          <w:shd w:val="clear" w:color="auto" w:fill="000000"/>
+        </w:rPr>
+      </w:pPr>
+      <w:r>
+        <w:rPr>
+          <w:rFonts w:ascii="Courier New" w:eastAsia="Times New Roman" w:hAnsi="Courier New" w:cs="Courier New"/>
+          <w:color w:val="2E95D3"/>
+          <w:sz w:val="21"/>
+          <w:szCs w:val="21"/>
+          <w:bdr w:val="single" w:sz="2" w:space="0" w:color="D9D9E3" w:frame="1"/>
+          <w:shd w:val="clear" w:color="auto" w:fill="000000"/>
+        </w:rPr>
+        <w:t>class</w:t>
+      </w:r>
+      <w:r>
+        <w:rPr>
+          <w:rFonts w:ascii="Courier New" w:eastAsia="Times New Roman" w:hAnsi="Courier New" w:cs="Courier New"/>
+          <w:color w:val="FFFFFF"/>
+          <w:sz w:val="21"/>
+          <w:szCs w:val="21"/>
+          <w:shd w:val="clear" w:color="auto" w:fill="000000"/>
+        </w:rPr>
+        <w:t xml:space="preserve"> </w:t>
+      </w:r>
+      <w:proofErr w:type="spellStart"/>
+      <w:r>
+        <w:rPr>
+          <w:rFonts w:ascii="Courier New" w:eastAsia="Times New Roman" w:hAnsi="Courier New" w:cs="Courier New"/>
+          <w:color w:val="F22C3D"/>
+          <w:sz w:val="21"/>
+          <w:szCs w:val="21"/>
+          <w:bdr w:val="single" w:sz="2" w:space="0" w:color="D9D9E3" w:frame="1"/>
+          <w:shd w:val="clear" w:color="auto" w:fill="000000"/>
+        </w:rPr>
+        <w:t>UserDetailView</w:t>
+      </w:r>
+      <w:proofErr w:type="spellEnd"/>
+      <w:r>
+        <w:rPr>
+          <w:rFonts w:ascii="Courier New" w:eastAsia="Times New Roman" w:hAnsi="Courier New" w:cs="Courier New"/>
+          <w:color w:val="FFFFFF"/>
+          <w:sz w:val="21"/>
+          <w:szCs w:val="21"/>
+          <w:shd w:val="clear" w:color="auto" w:fill="000000"/>
+        </w:rPr>
+        <w:t>(</w:t>
+      </w:r>
+      <w:proofErr w:type="spellStart"/>
+      <w:r>
+        <w:rPr>
+          <w:rFonts w:ascii="Courier New" w:eastAsia="Times New Roman" w:hAnsi="Courier New" w:cs="Courier New"/>
+          <w:color w:val="F22C3D"/>
+          <w:sz w:val="21"/>
+          <w:szCs w:val="21"/>
+          <w:bdr w:val="single" w:sz="2" w:space="0" w:color="D9D9E3" w:frame="1"/>
+          <w:shd w:val="clear" w:color="auto" w:fill="000000"/>
+        </w:rPr>
+        <w:t>APIView</w:t>
+      </w:r>
+      <w:proofErr w:type="spellEnd"/>
+      <w:r>
+        <w:rPr>
+          <w:rFonts w:ascii="Courier New" w:eastAsia="Times New Roman" w:hAnsi="Courier New" w:cs="Courier New"/>
+          <w:color w:val="FFFFFF"/>
+          <w:sz w:val="21"/>
+          <w:szCs w:val="21"/>
+          <w:shd w:val="clear" w:color="auto" w:fill="000000"/>
+        </w:rPr>
+        <w:t>):</w:t>
+      </w:r>
+    </w:p>
+    <w:p>
+      <w:pPr>
+        <w:bidi w:val="0"/>
+        <w:spacing w:after="0" w:line="240" w:lineRule="auto"/>
+        <w:rPr>
+          <w:rFonts w:ascii="Courier New" w:eastAsia="Times New Roman" w:hAnsi="Courier New" w:cs="Courier New"/>
+          <w:color w:val="FFFFFF"/>
+          <w:sz w:val="21"/>
+          <w:szCs w:val="21"/>
+          <w:shd w:val="clear" w:color="auto" w:fill="000000"/>
+        </w:rPr>
+      </w:pPr>
+      <w:r>
+        <w:rPr>
+          <w:rFonts w:ascii="Courier New" w:eastAsia="Times New Roman" w:hAnsi="Courier New" w:cs="Courier New"/>
+          <w:color w:val="FFFFFF"/>
+          <w:sz w:val="21"/>
+          <w:szCs w:val="21"/>
+          <w:shd w:val="clear" w:color="auto" w:fill="000000"/>
+        </w:rPr>
+        <w:t xml:space="preserve">    </w:t>
+      </w:r>
+      <w:proofErr w:type="spellStart"/>
+      <w:r>
+        <w:rPr>
+          <w:rFonts w:ascii="Courier New" w:eastAsia="Times New Roman" w:hAnsi="Courier New" w:cs="Courier New"/>
+          <w:color w:val="2E95D3"/>
+          <w:sz w:val="21"/>
+          <w:szCs w:val="21"/>
+          <w:bdr w:val="single" w:sz="2" w:space="0" w:color="D9D9E3" w:frame="1"/>
+          <w:shd w:val="clear" w:color="auto" w:fill="000000"/>
+        </w:rPr>
+        <w:t>def</w:t>
+      </w:r>
+      <w:proofErr w:type="spellEnd"/>
+      <w:r>
+        <w:rPr>
+          <w:rFonts w:ascii="Courier New" w:eastAsia="Times New Roman" w:hAnsi="Courier New" w:cs="Courier New"/>
+          <w:color w:val="FFFFFF"/>
+          <w:sz w:val="21"/>
+          <w:szCs w:val="21"/>
+          <w:shd w:val="clear" w:color="auto" w:fill="000000"/>
+        </w:rPr>
+        <w:t xml:space="preserve"> </w:t>
+      </w:r>
+      <w:proofErr w:type="gramStart"/>
+      <w:r>
+        <w:rPr>
+          <w:rFonts w:ascii="Courier New" w:eastAsia="Times New Roman" w:hAnsi="Courier New" w:cs="Courier New"/>
+          <w:color w:val="F22C3D"/>
+          <w:sz w:val="21"/>
+          <w:szCs w:val="21"/>
+          <w:bdr w:val="single" w:sz="2" w:space="0" w:color="D9D9E3" w:frame="1"/>
+          <w:shd w:val="clear" w:color="auto" w:fill="000000"/>
+        </w:rPr>
+        <w:t>get</w:t>
+      </w:r>
+      <w:r>
+        <w:rPr>
+          <w:rFonts w:ascii="Courier New" w:eastAsia="Times New Roman" w:hAnsi="Courier New" w:cs="Courier New"/>
+          <w:color w:val="FFFFFF"/>
+          <w:sz w:val="21"/>
+          <w:szCs w:val="21"/>
+          <w:shd w:val="clear" w:color="auto" w:fill="000000"/>
+        </w:rPr>
+        <w:t>(</w:t>
+      </w:r>
+      <w:proofErr w:type="gramEnd"/>
+      <w:r>
+        <w:rPr>
+          <w:rFonts w:ascii="Courier New" w:eastAsia="Times New Roman" w:hAnsi="Courier New" w:cs="Courier New"/>
+          <w:color w:val="FFFFFF"/>
+          <w:sz w:val="21"/>
+          <w:szCs w:val="21"/>
+          <w:bdr w:val="single" w:sz="2" w:space="0" w:color="D9D9E3" w:frame="1"/>
+          <w:shd w:val="clear" w:color="auto" w:fill="000000"/>
+        </w:rPr>
+        <w:t xml:space="preserve">self, request, </w:t>
+      </w:r>
+      <w:proofErr w:type="spellStart"/>
+      <w:r>
+        <w:rPr>
+          <w:rFonts w:ascii="Courier New" w:eastAsia="Times New Roman" w:hAnsi="Courier New" w:cs="Courier New"/>
+          <w:color w:val="FFFFFF"/>
+          <w:sz w:val="21"/>
+          <w:szCs w:val="21"/>
+          <w:bdr w:val="single" w:sz="2" w:space="0" w:color="D9D9E3" w:frame="1"/>
+          <w:shd w:val="clear" w:color="auto" w:fill="000000"/>
+        </w:rPr>
+        <w:t>user_id</w:t>
+      </w:r>
+      <w:proofErr w:type="spellEnd"/>
+      <w:r>
+        <w:rPr>
+          <w:rFonts w:ascii="Courier New" w:eastAsia="Times New Roman" w:hAnsi="Courier New" w:cs="Courier New"/>
+          <w:color w:val="FFFFFF"/>
+          <w:sz w:val="21"/>
+          <w:szCs w:val="21"/>
+          <w:shd w:val="clear" w:color="auto" w:fill="000000"/>
+        </w:rPr>
+        <w:t>):</w:t>
+      </w:r>
+    </w:p>
+    <w:p>
+      <w:pPr>
+        <w:bidi w:val="0"/>
+        <w:spacing w:after="0" w:line="240" w:lineRule="auto"/>
+        <w:rPr>
+          <w:rFonts w:ascii="Courier New" w:eastAsia="Times New Roman" w:hAnsi="Courier New" w:cs="Courier New"/>
+          <w:color w:val="FFFFFF"/>
+          <w:sz w:val="21"/>
+          <w:szCs w:val="21"/>
+          <w:shd w:val="clear" w:color="auto" w:fill="000000"/>
+        </w:rPr>
+      </w:pPr>
+      <w:r>
+        <w:rPr>
+          <w:rFonts w:ascii="Courier New" w:eastAsia="Times New Roman" w:hAnsi="Courier New" w:cs="Courier New"/>
+          <w:color w:val="FFFFFF"/>
+          <w:sz w:val="21"/>
+          <w:szCs w:val="21"/>
+          <w:shd w:val="clear" w:color="auto" w:fill="000000"/>
+        </w:rPr>
+        <w:t xml:space="preserve">        user = </w:t>
+      </w:r>
+      <w:proofErr w:type="spellStart"/>
+      <w:r>
+        <w:rPr>
+          <w:rFonts w:ascii="Courier New" w:eastAsia="Times New Roman" w:hAnsi="Courier New" w:cs="Courier New"/>
+          <w:color w:val="FFFFFF"/>
+          <w:sz w:val="21"/>
+          <w:szCs w:val="21"/>
+          <w:shd w:val="clear" w:color="auto" w:fill="000000"/>
+        </w:rPr>
+        <w:t>User.objects.get</w:t>
+      </w:r>
+      <w:proofErr w:type="spellEnd"/>
+      <w:r>
+        <w:rPr>
+          <w:rFonts w:ascii="Courier New" w:eastAsia="Times New Roman" w:hAnsi="Courier New" w:cs="Courier New"/>
+          <w:color w:val="FFFFFF"/>
+          <w:sz w:val="21"/>
+          <w:szCs w:val="21"/>
+          <w:shd w:val="clear" w:color="auto" w:fill="000000"/>
+        </w:rPr>
+        <w:t>(</w:t>
+      </w:r>
+      <w:proofErr w:type="spellStart"/>
+      <w:r>
+        <w:rPr>
+          <w:rFonts w:ascii="Courier New" w:eastAsia="Times New Roman" w:hAnsi="Courier New" w:cs="Courier New"/>
+          <w:color w:val="FFFFFF"/>
+          <w:sz w:val="21"/>
+          <w:szCs w:val="21"/>
+          <w:shd w:val="clear" w:color="auto" w:fill="000000"/>
+        </w:rPr>
+        <w:t>pk</w:t>
+      </w:r>
+      <w:proofErr w:type="spellEnd"/>
+      <w:r>
+        <w:rPr>
+          <w:rFonts w:ascii="Courier New" w:eastAsia="Times New Roman" w:hAnsi="Courier New" w:cs="Courier New"/>
+          <w:color w:val="FFFFFF"/>
+          <w:sz w:val="21"/>
+          <w:szCs w:val="21"/>
+          <w:shd w:val="clear" w:color="auto" w:fill="000000"/>
+        </w:rPr>
+        <w:t>=</w:t>
+      </w:r>
+      <w:proofErr w:type="spellStart"/>
+      <w:r>
+        <w:rPr>
+          <w:rFonts w:ascii="Courier New" w:eastAsia="Times New Roman" w:hAnsi="Courier New" w:cs="Courier New"/>
+          <w:color w:val="FFFFFF"/>
+          <w:sz w:val="21"/>
+          <w:szCs w:val="21"/>
+          <w:shd w:val="clear" w:color="auto" w:fill="000000"/>
+        </w:rPr>
+        <w:t>user_id</w:t>
+      </w:r>
+      <w:proofErr w:type="spellEnd"/>
+      <w:r>
+        <w:rPr>
+          <w:rFonts w:ascii="Courier New" w:eastAsia="Times New Roman" w:hAnsi="Courier New" w:cs="Courier New"/>
+          <w:color w:val="FFFFFF"/>
+          <w:sz w:val="21"/>
+          <w:szCs w:val="21"/>
+          <w:shd w:val="clear" w:color="auto" w:fill="000000"/>
+        </w:rPr>
+        <w:t>)</w:t>
+      </w:r>
+    </w:p>
+    <w:p>
+      <w:pPr>
+        <w:bidi w:val="0"/>
+        <w:spacing w:after="0" w:line="240" w:lineRule="auto"/>
+        <w:rPr>
+          <w:rFonts w:ascii="Courier New" w:eastAsia="Times New Roman" w:hAnsi="Courier New" w:cs="Courier New"/>
+          <w:color w:val="FFFFFF"/>
+          <w:sz w:val="21"/>
+          <w:szCs w:val="21"/>
+          <w:shd w:val="clear" w:color="auto" w:fill="000000"/>
+        </w:rPr>
+      </w:pPr>
+      <w:r>
+        <w:rPr>
+          <w:rFonts w:ascii="Courier New" w:eastAsia="Times New Roman" w:hAnsi="Courier New" w:cs="Courier New"/>
+          <w:color w:val="FFFFFF"/>
+          <w:sz w:val="21"/>
+          <w:szCs w:val="21"/>
+          <w:shd w:val="clear" w:color="auto" w:fill="000000"/>
+        </w:rPr>
+        <w:t xml:space="preserve">        </w:t>
+      </w:r>
+      <w:proofErr w:type="spellStart"/>
+      <w:r>
+        <w:rPr>
+          <w:rFonts w:ascii="Courier New" w:eastAsia="Times New Roman" w:hAnsi="Courier New" w:cs="Courier New"/>
+          <w:color w:val="FFFFFF"/>
+          <w:sz w:val="21"/>
+          <w:szCs w:val="21"/>
+          <w:shd w:val="clear" w:color="auto" w:fill="000000"/>
+        </w:rPr>
+        <w:t>serializer</w:t>
+      </w:r>
+      <w:proofErr w:type="spellEnd"/>
+      <w:r>
+        <w:rPr>
+          <w:rFonts w:ascii="Courier New" w:eastAsia="Times New Roman" w:hAnsi="Courier New" w:cs="Courier New"/>
+          <w:color w:val="FFFFFF"/>
+          <w:sz w:val="21"/>
+          <w:szCs w:val="21"/>
+          <w:shd w:val="clear" w:color="auto" w:fill="000000"/>
+        </w:rPr>
+        <w:t xml:space="preserve"> = </w:t>
+      </w:r>
+      <w:proofErr w:type="spellStart"/>
+      <w:r>
+        <w:rPr>
+          <w:rFonts w:ascii="Courier New" w:eastAsia="Times New Roman" w:hAnsi="Courier New" w:cs="Courier New"/>
+          <w:color w:val="FFFFFF"/>
+          <w:sz w:val="21"/>
+          <w:szCs w:val="21"/>
+          <w:shd w:val="clear" w:color="auto" w:fill="000000"/>
+        </w:rPr>
+        <w:t>UserSerializer</w:t>
+      </w:r>
+      <w:proofErr w:type="spellEnd"/>
+      <w:r>
+        <w:rPr>
+          <w:rFonts w:ascii="Courier New" w:eastAsia="Times New Roman" w:hAnsi="Courier New" w:cs="Courier New"/>
+          <w:color w:val="FFFFFF"/>
+          <w:sz w:val="21"/>
+          <w:szCs w:val="21"/>
+          <w:shd w:val="clear" w:color="auto" w:fill="000000"/>
+        </w:rPr>
+        <w:t>(user)</w:t>
+      </w:r>
+    </w:p>
+    <w:p>
+      <w:pPr>
+        <w:jc w:val="right"/>
+      </w:pPr>
+      <w:r>
+        <w:rPr>
+          <w:rFonts w:ascii="Courier New" w:eastAsia="Times New Roman" w:hAnsi="Courier New" w:cs="Courier New"/>
+          <w:color w:val="FFFFFF"/>
+          <w:sz w:val="21"/>
+          <w:szCs w:val="21"/>
+          <w:shd w:val="clear" w:color="auto" w:fill="000000"/>
+        </w:rPr>
+        <w:t xml:space="preserve">        </w:t>
+      </w:r>
+      <w:r>
+        <w:rPr>
+          <w:rFonts w:ascii="Courier New" w:eastAsia="Times New Roman" w:hAnsi="Courier New" w:cs="Courier New"/>
+          <w:color w:val="2E95D3"/>
+          <w:sz w:val="21"/>
+          <w:szCs w:val="21"/>
+          <w:bdr w:val="single" w:sz="2" w:space="0" w:color="D9D9E3" w:frame="1"/>
+          <w:shd w:val="clear" w:color="auto" w:fill="000000"/>
+        </w:rPr>
+        <w:t>return</w:t>
+      </w:r>
+      <w:r>
+        <w:rPr>
+          <w:rFonts w:ascii="Courier New" w:eastAsia="Times New Roman" w:hAnsi="Courier New" w:cs="Courier New"/>
+          <w:color w:val="FFFFFF"/>
+          <w:sz w:val="21"/>
+          <w:szCs w:val="21"/>
+          <w:shd w:val="clear" w:color="auto" w:fill="000000"/>
+        </w:rPr>
+        <w:t xml:space="preserve"> Response(</w:t>
+      </w:r>
+      <w:proofErr w:type="spellStart"/>
+      <w:r>
+        <w:rPr>
+          <w:rFonts w:ascii="Courier New" w:eastAsia="Times New Roman" w:hAnsi="Courier New" w:cs="Courier New"/>
+          <w:color w:val="FFFFFF"/>
+          <w:sz w:val="21"/>
+          <w:szCs w:val="21"/>
+          <w:shd w:val="clear" w:color="auto" w:fill="000000"/>
+        </w:rPr>
+        <w:t>serializer.data</w:t>
+      </w:r>
+      <w:proofErr w:type="spellEnd"/>
+      <w:r>
+        <w:rPr>
+          <w:rFonts w:ascii="Courier New" w:eastAsia="Times New Roman" w:hAnsi="Courier New" w:cs="Courier New"/>
+          <w:color w:val="FFFFFF"/>
+          <w:sz w:val="21"/>
+          <w:szCs w:val="21"/>
+          <w:shd w:val="clear" w:color="auto" w:fill="000000"/>
+        </w:rPr>
+        <w:t>)</w:t>
+      </w:r>
+    </w:p>
+    <w:p>
+      <w:pPr>
+        <w:jc w:val="right"/>
+      </w:pPr>
+      <w:r>
+        <w:t xml:space="preserve">  </w:t>
+      </w:r>
+    </w:p>
+    <w:p>
+      <w:pPr>
+        <w:jc w:val="right"/>
+      </w:pPr>
+    </w:p>
+    <w:p>
+      <w:pPr>
+        <w:jc w:val="right"/>
+      </w:pPr>
+    </w:p>
+    <w:p>
+      <w:pPr>
+        <w:jc w:val="right"/>
+      </w:pPr>
+    </w:p>
+    <w:p>
+      <w:pPr>
+        <w:jc w:val="right"/>
+      </w:pPr>
+      <w:r>
+        <w:t>19.</w:t>
+      </w:r>
+      <w:r>
+        <w:t xml:space="preserve"> </w:t>
+      </w:r>
+      <w:r>
+        <w:t xml:space="preserve">Writable nested </w:t>
+      </w:r>
+      <w:proofErr w:type="spellStart"/>
+      <w:r>
+        <w:t>serializers</w:t>
+      </w:r>
+      <w:proofErr w:type="spellEnd"/>
+      <w:r>
+        <w:t xml:space="preserve"> allows you to work with complex nested data structures, such as nested objects, lists of objects, or child objects that are associated with a parent object. It enables you to perform actions like creating a parent object and its associated child objects in a single API call. Parent Serialize is the main </w:t>
+      </w:r>
+      <w:proofErr w:type="spellStart"/>
+      <w:r>
+        <w:t>serializer</w:t>
+      </w:r>
+      <w:proofErr w:type="spellEnd"/>
+      <w:r>
+        <w:t xml:space="preserve"> responsible for handling the parent object. child </w:t>
+      </w:r>
+      <w:proofErr w:type="spellStart"/>
+      <w:r>
+        <w:t>serializer</w:t>
+      </w:r>
+      <w:proofErr w:type="spellEnd"/>
+      <w:r>
+        <w:t xml:space="preserve"> defines how to serialize and </w:t>
+      </w:r>
+      <w:proofErr w:type="spellStart"/>
+      <w:r>
+        <w:t>deserialize</w:t>
+      </w:r>
+      <w:proofErr w:type="spellEnd"/>
+      <w:r>
+        <w:t xml:space="preserve"> related child objects.</w:t>
+      </w:r>
+    </w:p>
+    <w:p>
+      <w:pPr>
+        <w:jc w:val="right"/>
+      </w:pPr>
+    </w:p>
+    <w:p>
+      <w:pPr>
+        <w:jc w:val="right"/>
+      </w:pPr>
+      <w:r>
+        <w:t>There are several additional packages, libraries, and projects that offer solutions and extensions for handling complex scenarios that DRF is not providing.</w:t>
+      </w:r>
+      <w:r>
+        <w:t xml:space="preserve"> </w:t>
+      </w:r>
       <w:bookmarkStart w:id="0" w:name="_GoBack"/>
       <w:bookmarkEnd w:id="0"/>
+      <w:r>
+        <w:t xml:space="preserve">for example, The Django-Filter package allows the creation of complex query filters for your DRF views, providing powerful filtering options for API endpoints and DRF extensions provide a set of useful extensions and utilities for the Django Rest Framework. It includes features like nested </w:t>
+      </w:r>
+      <w:proofErr w:type="spellStart"/>
+      <w:r>
+        <w:t>serializer</w:t>
+      </w:r>
+      <w:proofErr w:type="spellEnd"/>
+      <w:r>
+        <w:t xml:space="preserve"> fields, filtering, and more.</w:t>
+      </w:r>
     </w:p>
     <w:sectPr>
       <w:pgSz w:w="11906" w:h="16838"/>
@@ -680,6 +3083,36 @@
     <w:semiHidden/>
     <w:unhideWhenUsed/>
   </w:style>
+  <w:style w:type="character" w:customStyle="1" w:styleId="hljs-keyword">
+    <w:name w:val="hljs-keyword"/>
+    <w:basedOn w:val="a0"/>
+    <w:rsid w:val="00E30EEF"/>
+  </w:style>
+  <w:style w:type="character" w:customStyle="1" w:styleId="hljs-title">
+    <w:name w:val="hljs-title"/>
+    <w:basedOn w:val="a0"/>
+    <w:rsid w:val="00E30EEF"/>
+  </w:style>
+  <w:style w:type="character" w:customStyle="1" w:styleId="hljs-builtin">
+    <w:name w:val="hljs-built_in"/>
+    <w:basedOn w:val="a0"/>
+    <w:rsid w:val="00E30EEF"/>
+  </w:style>
+  <w:style w:type="character" w:customStyle="1" w:styleId="hljs-string">
+    <w:name w:val="hljs-string"/>
+    <w:basedOn w:val="a0"/>
+    <w:rsid w:val="00E30EEF"/>
+  </w:style>
+  <w:style w:type="character" w:customStyle="1" w:styleId="hljs-literal">
+    <w:name w:val="hljs-literal"/>
+    <w:basedOn w:val="a0"/>
+    <w:rsid w:val="00E30EEF"/>
+  </w:style>
+  <w:style w:type="character" w:customStyle="1" w:styleId="hljs-params">
+    <w:name w:val="hljs-params"/>
+    <w:basedOn w:val="a0"/>
+    <w:rsid w:val="001779E5"/>
+  </w:style>
 </w:styles>
 </file>
 

</xml_diff>